<commit_message>
added info about chown command
</commit_message>
<xml_diff>
--- a/LPI/LPIC-3.303/327.1.DiscretionaryAccessControl.docx
+++ b/LPI/LPIC-3.303/327.1.DiscretionaryAccessControl.docx
@@ -7,51 +7,20 @@
         <w:jc w:val="center"/>
         <w:rPr>
           <w:b/>
-          <w:lang w:val="en-US"/>
-        </w:rPr>
-      </w:pPr>
-      <w:r>
-        <w:rPr>
-          <w:b/>
-        </w:rPr>
-        <w:t xml:space="preserve">327.1 </w:t>
-      </w:r>
-      <w:proofErr w:type="spellStart"/>
-      <w:r>
-        <w:rPr>
-          <w:b/>
-        </w:rPr>
-        <w:t>Discretionary</w:t>
-      </w:r>
-      <w:proofErr w:type="spellEnd"/>
-      <w:r>
-        <w:rPr>
-          <w:b/>
-        </w:rPr>
-        <w:t xml:space="preserve"> </w:t>
-      </w:r>
-      <w:proofErr w:type="spellStart"/>
-      <w:r>
-        <w:rPr>
-          <w:b/>
-        </w:rPr>
-        <w:t>Access</w:t>
-      </w:r>
-      <w:proofErr w:type="spellEnd"/>
-      <w:r>
-        <w:rPr>
-          <w:b/>
-        </w:rPr>
-        <w:t xml:space="preserve"> </w:t>
-      </w:r>
-      <w:proofErr w:type="spellStart"/>
-      <w:r>
-        <w:rPr>
-          <w:b/>
-        </w:rPr>
-        <w:t>Control</w:t>
-      </w:r>
-      <w:proofErr w:type="spellEnd"/>
+          <w:sz w:val="32"/>
+          <w:szCs w:val="32"/>
+          <w:lang w:val="en-US"/>
+        </w:rPr>
+      </w:pPr>
+      <w:r>
+        <w:rPr>
+          <w:b/>
+          <w:sz w:val="32"/>
+          <w:szCs w:val="32"/>
+          <w:lang w:val="en-US"/>
+        </w:rPr>
+        <w:t>327.1 Discretionary Access Control</w:t>
+      </w:r>
     </w:p>
     <w:p>
       <w:pPr>
@@ -66,12 +35,16 @@
         <w:jc w:val="both"/>
         <w:rPr>
           <w:b/>
-          <w:lang w:val="en-US"/>
-        </w:rPr>
-      </w:pPr>
-      <w:r>
-        <w:rPr>
-          <w:b/>
+          <w:sz w:val="32"/>
+          <w:szCs w:val="32"/>
+          <w:lang w:val="en-US"/>
+        </w:rPr>
+      </w:pPr>
+      <w:r>
+        <w:rPr>
+          <w:b/>
+          <w:sz w:val="32"/>
+          <w:szCs w:val="32"/>
           <w:lang w:val="en-US"/>
         </w:rPr>
         <w:t>Description:</w:t>
@@ -96,12 +69,16 @@
         <w:jc w:val="both"/>
         <w:rPr>
           <w:b/>
-          <w:lang w:val="en-US"/>
-        </w:rPr>
-      </w:pPr>
-      <w:r>
-        <w:rPr>
-          <w:b/>
+          <w:sz w:val="32"/>
+          <w:szCs w:val="32"/>
+          <w:lang w:val="en-US"/>
+        </w:rPr>
+      </w:pPr>
+      <w:r>
+        <w:rPr>
+          <w:b/>
+          <w:sz w:val="32"/>
+          <w:szCs w:val="32"/>
           <w:lang w:val="en-US"/>
         </w:rPr>
         <w:t>Key Knowledge Areas:</w:t>
@@ -142,7 +119,7 @@
         <w:rPr>
           <w:lang w:val="en-US"/>
         </w:rPr>
-        <w:t xml:space="preserve"> Understand and manage access control lists</w:t>
+        <w:t>Understand and manage access control lists</w:t>
       </w:r>
     </w:p>
     <w:p>
@@ -161,20 +138,24 @@
         <w:rPr>
           <w:lang w:val="en-US"/>
         </w:rPr>
-        <w:t xml:space="preserve"> Understand and manage extended attributes and attribute classes</w:t>
-      </w:r>
-    </w:p>
-    <w:p>
-      <w:pPr>
-        <w:jc w:val="both"/>
-        <w:rPr>
-          <w:b/>
-          <w:lang w:val="en-US"/>
-        </w:rPr>
-      </w:pPr>
-      <w:r>
-        <w:rPr>
-          <w:b/>
+        <w:t>Understand and manage extended attributes and attribute classes</w:t>
+      </w:r>
+    </w:p>
+    <w:p>
+      <w:pPr>
+        <w:jc w:val="both"/>
+        <w:rPr>
+          <w:b/>
+          <w:sz w:val="32"/>
+          <w:szCs w:val="32"/>
+          <w:lang w:val="en-US"/>
+        </w:rPr>
+      </w:pPr>
+      <w:r>
+        <w:rPr>
+          <w:b/>
+          <w:sz w:val="32"/>
+          <w:szCs w:val="32"/>
           <w:lang w:val="en-US"/>
         </w:rPr>
         <w:t>Terms and Utilities:</w:t>
@@ -271,6 +252,1403 @@
           <w:lang w:val="en-US"/>
         </w:rPr>
       </w:pPr>
+    </w:p>
+    <w:p>
+      <w:pPr>
+        <w:jc w:val="center"/>
+        <w:rPr>
+          <w:b/>
+          <w:sz w:val="32"/>
+          <w:szCs w:val="32"/>
+          <w:lang w:val="en-US"/>
+        </w:rPr>
+      </w:pPr>
+      <w:r>
+        <w:rPr>
+          <w:b/>
+          <w:sz w:val="32"/>
+          <w:szCs w:val="32"/>
+          <w:lang w:val="en-US"/>
+        </w:rPr>
+        <w:t>Understand and manage file ownership and permissions, including SUID and SGID</w:t>
+      </w:r>
+    </w:p>
+    <w:p>
+      <w:pPr>
+        <w:jc w:val="center"/>
+        <w:rPr>
+          <w:lang w:val="en-US"/>
+        </w:rPr>
+      </w:pPr>
+    </w:p>
+    <w:p>
+      <w:pPr>
+        <w:jc w:val="both"/>
+        <w:rPr>
+          <w:lang w:val="en-US"/>
+        </w:rPr>
+      </w:pPr>
+      <w:proofErr w:type="spellStart"/>
+      <w:proofErr w:type="gramStart"/>
+      <w:r>
+        <w:rPr>
+          <w:lang w:val="en-US"/>
+        </w:rPr>
+        <w:t>blablabla</w:t>
+      </w:r>
+      <w:proofErr w:type="spellEnd"/>
+      <w:proofErr w:type="gramEnd"/>
+    </w:p>
+    <w:tbl>
+      <w:tblPr>
+        <w:tblStyle w:val="a4"/>
+        <w:tblW w:w="0" w:type="auto"/>
+        <w:tblLook w:val="04A0"/>
+      </w:tblPr>
+      <w:tblGrid>
+        <w:gridCol w:w="2392"/>
+        <w:gridCol w:w="2393"/>
+        <w:gridCol w:w="2393"/>
+        <w:gridCol w:w="2393"/>
+      </w:tblGrid>
+      <w:tr>
+        <w:tc>
+          <w:tcPr>
+            <w:tcW w:w="2392" w:type="dxa"/>
+          </w:tcPr>
+          <w:p>
+            <w:pPr>
+              <w:jc w:val="both"/>
+              <w:rPr>
+                <w:lang w:val="en-US"/>
+              </w:rPr>
+            </w:pPr>
+          </w:p>
+        </w:tc>
+        <w:tc>
+          <w:tcPr>
+            <w:tcW w:w="2393" w:type="dxa"/>
+          </w:tcPr>
+          <w:p>
+            <w:pPr>
+              <w:jc w:val="both"/>
+              <w:rPr>
+                <w:lang w:val="en-US"/>
+              </w:rPr>
+            </w:pPr>
+            <w:r>
+              <w:rPr>
+                <w:lang w:val="en-US"/>
+              </w:rPr>
+              <w:t>Character</w:t>
+            </w:r>
+          </w:p>
+        </w:tc>
+        <w:tc>
+          <w:tcPr>
+            <w:tcW w:w="2393" w:type="dxa"/>
+          </w:tcPr>
+          <w:p>
+            <w:pPr>
+              <w:jc w:val="both"/>
+              <w:rPr>
+                <w:lang w:val="en-US"/>
+              </w:rPr>
+            </w:pPr>
+            <w:r>
+              <w:rPr>
+                <w:lang w:val="en-US"/>
+              </w:rPr>
+              <w:t>Effect on files</w:t>
+            </w:r>
+          </w:p>
+        </w:tc>
+        <w:tc>
+          <w:tcPr>
+            <w:tcW w:w="2393" w:type="dxa"/>
+          </w:tcPr>
+          <w:p>
+            <w:pPr>
+              <w:jc w:val="both"/>
+              <w:rPr>
+                <w:lang w:val="en-US"/>
+              </w:rPr>
+            </w:pPr>
+            <w:r>
+              <w:rPr>
+                <w:lang w:val="en-US"/>
+              </w:rPr>
+              <w:t>Effect on dirs</w:t>
+            </w:r>
+          </w:p>
+        </w:tc>
+      </w:tr>
+      <w:tr>
+        <w:tc>
+          <w:tcPr>
+            <w:tcW w:w="2392" w:type="dxa"/>
+          </w:tcPr>
+          <w:p>
+            <w:pPr>
+              <w:jc w:val="both"/>
+              <w:rPr>
+                <w:lang w:val="en-US"/>
+              </w:rPr>
+            </w:pPr>
+          </w:p>
+        </w:tc>
+        <w:tc>
+          <w:tcPr>
+            <w:tcW w:w="2393" w:type="dxa"/>
+          </w:tcPr>
+          <w:p>
+            <w:pPr>
+              <w:jc w:val="both"/>
+              <w:rPr>
+                <w:lang w:val="en-US"/>
+              </w:rPr>
+            </w:pPr>
+          </w:p>
+        </w:tc>
+        <w:tc>
+          <w:tcPr>
+            <w:tcW w:w="2393" w:type="dxa"/>
+          </w:tcPr>
+          <w:p>
+            <w:pPr>
+              <w:jc w:val="both"/>
+              <w:rPr>
+                <w:lang w:val="en-US"/>
+              </w:rPr>
+            </w:pPr>
+          </w:p>
+        </w:tc>
+        <w:tc>
+          <w:tcPr>
+            <w:tcW w:w="2393" w:type="dxa"/>
+          </w:tcPr>
+          <w:p>
+            <w:pPr>
+              <w:jc w:val="both"/>
+              <w:rPr>
+                <w:lang w:val="en-US"/>
+              </w:rPr>
+            </w:pPr>
+          </w:p>
+        </w:tc>
+      </w:tr>
+      <w:tr>
+        <w:tc>
+          <w:tcPr>
+            <w:tcW w:w="2392" w:type="dxa"/>
+          </w:tcPr>
+          <w:p>
+            <w:pPr>
+              <w:jc w:val="both"/>
+              <w:rPr>
+                <w:lang w:val="en-US"/>
+              </w:rPr>
+            </w:pPr>
+          </w:p>
+        </w:tc>
+        <w:tc>
+          <w:tcPr>
+            <w:tcW w:w="2393" w:type="dxa"/>
+          </w:tcPr>
+          <w:p>
+            <w:pPr>
+              <w:jc w:val="both"/>
+              <w:rPr>
+                <w:lang w:val="en-US"/>
+              </w:rPr>
+            </w:pPr>
+          </w:p>
+        </w:tc>
+        <w:tc>
+          <w:tcPr>
+            <w:tcW w:w="2393" w:type="dxa"/>
+          </w:tcPr>
+          <w:p>
+            <w:pPr>
+              <w:jc w:val="both"/>
+              <w:rPr>
+                <w:lang w:val="en-US"/>
+              </w:rPr>
+            </w:pPr>
+          </w:p>
+        </w:tc>
+        <w:tc>
+          <w:tcPr>
+            <w:tcW w:w="2393" w:type="dxa"/>
+          </w:tcPr>
+          <w:p>
+            <w:pPr>
+              <w:jc w:val="both"/>
+              <w:rPr>
+                <w:lang w:val="en-US"/>
+              </w:rPr>
+            </w:pPr>
+          </w:p>
+        </w:tc>
+      </w:tr>
+    </w:tbl>
+    <w:p>
+      <w:pPr>
+        <w:jc w:val="both"/>
+        <w:rPr>
+          <w:lang w:val="en-US"/>
+        </w:rPr>
+      </w:pPr>
+    </w:p>
+    <w:p>
+      <w:pPr>
+        <w:jc w:val="both"/>
+        <w:rPr>
+          <w:sz w:val="28"/>
+          <w:szCs w:val="28"/>
+          <w:lang w:val="en-US"/>
+        </w:rPr>
+      </w:pPr>
+      <w:proofErr w:type="spellStart"/>
+      <w:proofErr w:type="gramStart"/>
+      <w:r>
+        <w:rPr>
+          <w:b/>
+          <w:sz w:val="28"/>
+          <w:szCs w:val="28"/>
+          <w:lang w:val="en-US"/>
+        </w:rPr>
+        <w:t>chown</w:t>
+      </w:r>
+      <w:proofErr w:type="spellEnd"/>
+      <w:proofErr w:type="gramEnd"/>
+    </w:p>
+    <w:p>
+      <w:pPr>
+        <w:jc w:val="both"/>
+        <w:rPr>
+          <w:lang w:val="en-US"/>
+        </w:rPr>
+      </w:pPr>
+      <w:proofErr w:type="spellStart"/>
+      <w:proofErr w:type="gramStart"/>
+      <w:r>
+        <w:rPr>
+          <w:b/>
+          <w:lang w:val="en-US"/>
+        </w:rPr>
+        <w:t>chown</w:t>
+      </w:r>
+      <w:proofErr w:type="spellEnd"/>
+      <w:proofErr w:type="gramEnd"/>
+      <w:r>
+        <w:rPr>
+          <w:lang w:val="en-US"/>
+        </w:rPr>
+        <w:t xml:space="preserve"> - </w:t>
+      </w:r>
+      <w:r>
+        <w:rPr>
+          <w:lang w:val="en-US"/>
+        </w:rPr>
+        <w:t>change file owner and group</w:t>
+      </w:r>
+      <w:r>
+        <w:rPr>
+          <w:lang w:val="en-US"/>
+        </w:rPr>
+        <w:t>.</w:t>
+      </w:r>
+    </w:p>
+    <w:p>
+      <w:pPr>
+        <w:jc w:val="both"/>
+        <w:rPr>
+          <w:u w:val="single"/>
+          <w:lang w:val="en-US"/>
+        </w:rPr>
+      </w:pPr>
+      <w:r>
+        <w:rPr>
+          <w:u w:val="single"/>
+          <w:lang w:val="en-US"/>
+        </w:rPr>
+        <w:t>Synopsis:</w:t>
+      </w:r>
+    </w:p>
+    <w:p>
+      <w:pPr>
+        <w:jc w:val="both"/>
+        <w:rPr>
+          <w:lang w:val="en-US"/>
+        </w:rPr>
+      </w:pPr>
+      <w:proofErr w:type="spellStart"/>
+      <w:proofErr w:type="gramStart"/>
+      <w:r>
+        <w:rPr>
+          <w:lang w:val="en-US"/>
+        </w:rPr>
+        <w:t>chown</w:t>
+      </w:r>
+      <w:proofErr w:type="spellEnd"/>
+      <w:proofErr w:type="gramEnd"/>
+      <w:r>
+        <w:rPr>
+          <w:lang w:val="en-US"/>
+        </w:rPr>
+        <w:t xml:space="preserve"> [OPTION]... [OWNER][</w:t>
+      </w:r>
+      <w:proofErr w:type="gramStart"/>
+      <w:r>
+        <w:rPr>
+          <w:lang w:val="en-US"/>
+        </w:rPr>
+        <w:t>:[</w:t>
+      </w:r>
+      <w:proofErr w:type="gramEnd"/>
+      <w:r>
+        <w:rPr>
+          <w:lang w:val="en-US"/>
+        </w:rPr>
+        <w:t>GROUP]] FILE...</w:t>
+      </w:r>
+    </w:p>
+    <w:p>
+      <w:pPr>
+        <w:jc w:val="both"/>
+        <w:rPr>
+          <w:lang w:val="en-US"/>
+        </w:rPr>
+      </w:pPr>
+      <w:proofErr w:type="spellStart"/>
+      <w:proofErr w:type="gramStart"/>
+      <w:r>
+        <w:rPr>
+          <w:lang w:val="en-US"/>
+        </w:rPr>
+        <w:t>chown</w:t>
+      </w:r>
+      <w:proofErr w:type="spellEnd"/>
+      <w:proofErr w:type="gramEnd"/>
+      <w:r>
+        <w:rPr>
+          <w:lang w:val="en-US"/>
+        </w:rPr>
+        <w:t xml:space="preserve"> [OPTION]... --reference=RFILE FILE...</w:t>
+      </w:r>
+    </w:p>
+    <w:p>
+      <w:pPr>
+        <w:jc w:val="both"/>
+        <w:rPr>
+          <w:u w:val="single"/>
+          <w:lang w:val="en-US"/>
+        </w:rPr>
+      </w:pPr>
+      <w:r>
+        <w:rPr>
+          <w:u w:val="single"/>
+          <w:lang w:val="en-US"/>
+        </w:rPr>
+        <w:t>Description</w:t>
+      </w:r>
+      <w:r>
+        <w:rPr>
+          <w:u w:val="single"/>
+          <w:lang w:val="en-US"/>
+        </w:rPr>
+        <w:t>:</w:t>
+      </w:r>
+    </w:p>
+    <w:p>
+      <w:pPr>
+        <w:pStyle w:val="a3"/>
+        <w:numPr>
+          <w:ilvl w:val="0"/>
+          <w:numId w:val="3"/>
+        </w:numPr>
+        <w:jc w:val="both"/>
+        <w:rPr>
+          <w:lang w:val="en-US"/>
+        </w:rPr>
+      </w:pPr>
+      <w:proofErr w:type="spellStart"/>
+      <w:proofErr w:type="gramStart"/>
+      <w:r>
+        <w:rPr>
+          <w:b/>
+          <w:lang w:val="en-US"/>
+        </w:rPr>
+        <w:t>chown</w:t>
+      </w:r>
+      <w:proofErr w:type="spellEnd"/>
+      <w:proofErr w:type="gramEnd"/>
+      <w:r>
+        <w:rPr>
+          <w:lang w:val="en-US"/>
+        </w:rPr>
+        <w:t xml:space="preserve"> changes the user and/or group ownership of each given file.</w:t>
+      </w:r>
+    </w:p>
+    <w:p>
+      <w:pPr>
+        <w:pStyle w:val="a3"/>
+        <w:numPr>
+          <w:ilvl w:val="0"/>
+          <w:numId w:val="3"/>
+        </w:numPr>
+        <w:jc w:val="both"/>
+        <w:rPr>
+          <w:lang w:val="en-US"/>
+        </w:rPr>
+      </w:pPr>
+      <w:r>
+        <w:rPr>
+          <w:lang w:val="en-US"/>
+        </w:rPr>
+        <w:lastRenderedPageBreak/>
+        <w:t>If only an owner (a user name</w:t>
+      </w:r>
+      <w:r>
+        <w:rPr>
+          <w:lang w:val="en-US"/>
+        </w:rPr>
+        <w:t>/U</w:t>
+      </w:r>
+      <w:r>
+        <w:rPr>
+          <w:lang w:val="en-US"/>
+        </w:rPr>
+        <w:t>ID) is given, that user is made the owner of each given file, and the files' group is not changed.</w:t>
+      </w:r>
+    </w:p>
+    <w:p>
+      <w:pPr>
+        <w:pStyle w:val="a3"/>
+        <w:numPr>
+          <w:ilvl w:val="0"/>
+          <w:numId w:val="3"/>
+        </w:numPr>
+        <w:jc w:val="both"/>
+        <w:rPr>
+          <w:lang w:val="en-US"/>
+        </w:rPr>
+      </w:pPr>
+      <w:r>
+        <w:rPr>
+          <w:lang w:val="en-US"/>
+        </w:rPr>
+        <w:t>If the owner is followed by a colon and a group name</w:t>
+      </w:r>
+      <w:r>
+        <w:rPr>
+          <w:lang w:val="en-US"/>
+        </w:rPr>
+        <w:t>/G</w:t>
+      </w:r>
+      <w:r>
+        <w:rPr>
+          <w:lang w:val="en-US"/>
+        </w:rPr>
+        <w:t>ID, with no spaces between them, the group ownership of the files is changed as well.</w:t>
+      </w:r>
+    </w:p>
+    <w:p>
+      <w:pPr>
+        <w:pStyle w:val="a3"/>
+        <w:numPr>
+          <w:ilvl w:val="0"/>
+          <w:numId w:val="3"/>
+        </w:numPr>
+        <w:jc w:val="both"/>
+        <w:rPr>
+          <w:lang w:val="en-US"/>
+        </w:rPr>
+      </w:pPr>
+      <w:r>
+        <w:rPr>
+          <w:lang w:val="en-US"/>
+        </w:rPr>
+        <w:t>If a colon but no group name follows the user name, that user is made the owner of the files and the group of the files is changed to that user's login group.</w:t>
+      </w:r>
+    </w:p>
+    <w:p>
+      <w:pPr>
+        <w:pStyle w:val="a3"/>
+        <w:numPr>
+          <w:ilvl w:val="0"/>
+          <w:numId w:val="3"/>
+        </w:numPr>
+        <w:jc w:val="both"/>
+        <w:rPr>
+          <w:lang w:val="en-US"/>
+        </w:rPr>
+      </w:pPr>
+      <w:r>
+        <w:rPr>
+          <w:lang w:val="en-US"/>
+        </w:rPr>
+        <w:t xml:space="preserve">If the colon and group are given, but the owner is omitted, only the group of the files is changed; in this case, </w:t>
+      </w:r>
+      <w:proofErr w:type="spellStart"/>
+      <w:r>
+        <w:rPr>
+          <w:b/>
+          <w:lang w:val="en-US"/>
+        </w:rPr>
+        <w:t>chown</w:t>
+      </w:r>
+      <w:proofErr w:type="spellEnd"/>
+      <w:r>
+        <w:rPr>
+          <w:lang w:val="en-US"/>
+        </w:rPr>
+        <w:t xml:space="preserve"> performs the same function as </w:t>
+      </w:r>
+      <w:proofErr w:type="spellStart"/>
+      <w:r>
+        <w:rPr>
+          <w:b/>
+          <w:lang w:val="en-US"/>
+        </w:rPr>
+        <w:t>chgrp</w:t>
+      </w:r>
+      <w:r>
+        <w:rPr>
+          <w:lang w:val="en-US"/>
+        </w:rPr>
+        <w:t>.</w:t>
+      </w:r>
+      <w:proofErr w:type="spellEnd"/>
+    </w:p>
+    <w:p>
+      <w:pPr>
+        <w:pStyle w:val="a3"/>
+        <w:numPr>
+          <w:ilvl w:val="0"/>
+          <w:numId w:val="3"/>
+        </w:numPr>
+        <w:jc w:val="both"/>
+        <w:rPr>
+          <w:lang w:val="en-US"/>
+        </w:rPr>
+      </w:pPr>
+      <w:r>
+        <w:rPr>
+          <w:lang w:val="en-US"/>
+        </w:rPr>
+        <w:t>If only a colon is given, or if the entire operand is empty, neither the owner nor the group is changed.</w:t>
+      </w:r>
+    </w:p>
+    <w:p>
+      <w:pPr>
+        <w:jc w:val="both"/>
+        <w:rPr>
+          <w:u w:val="single"/>
+          <w:lang w:val="en-US"/>
+        </w:rPr>
+      </w:pPr>
+      <w:r>
+        <w:rPr>
+          <w:u w:val="single"/>
+          <w:lang w:val="en-US"/>
+        </w:rPr>
+        <w:t>Options:</w:t>
+      </w:r>
+    </w:p>
+    <w:p>
+      <w:pPr>
+        <w:jc w:val="both"/>
+        <w:rPr>
+          <w:b/>
+          <w:lang w:val="en-US"/>
+        </w:rPr>
+      </w:pPr>
+      <w:r>
+        <w:rPr>
+          <w:b/>
+          <w:lang w:val="en-US"/>
+        </w:rPr>
+        <w:t>-</w:t>
+      </w:r>
+      <w:proofErr w:type="gramStart"/>
+      <w:r>
+        <w:rPr>
+          <w:b/>
+          <w:lang w:val="en-US"/>
+        </w:rPr>
+        <w:t>c</w:t>
+      </w:r>
+      <w:proofErr w:type="gramEnd"/>
+      <w:r>
+        <w:rPr>
+          <w:b/>
+          <w:lang w:val="en-US"/>
+        </w:rPr>
+        <w:t>, --changes</w:t>
+      </w:r>
+    </w:p>
+    <w:p>
+      <w:pPr>
+        <w:jc w:val="both"/>
+        <w:rPr>
+          <w:lang w:val="en-US"/>
+        </w:rPr>
+      </w:pPr>
+      <w:proofErr w:type="gramStart"/>
+      <w:r>
+        <w:rPr>
+          <w:lang w:val="en-US"/>
+        </w:rPr>
+        <w:t>like</w:t>
+      </w:r>
+      <w:proofErr w:type="gramEnd"/>
+      <w:r>
+        <w:rPr>
+          <w:lang w:val="en-US"/>
+        </w:rPr>
+        <w:t xml:space="preserve"> verbose but report only when a change is made</w:t>
+      </w:r>
+    </w:p>
+    <w:p>
+      <w:pPr>
+        <w:jc w:val="both"/>
+        <w:rPr>
+          <w:b/>
+          <w:lang w:val="en-US"/>
+        </w:rPr>
+      </w:pPr>
+      <w:r>
+        <w:rPr>
+          <w:b/>
+          <w:lang w:val="en-US"/>
+        </w:rPr>
+        <w:t>--dereference</w:t>
+      </w:r>
+    </w:p>
+    <w:p>
+      <w:pPr>
+        <w:jc w:val="both"/>
+        <w:rPr>
+          <w:lang w:val="en-US"/>
+        </w:rPr>
+      </w:pPr>
+      <w:proofErr w:type="gramStart"/>
+      <w:r>
+        <w:rPr>
+          <w:lang w:val="en-US"/>
+        </w:rPr>
+        <w:t>affect</w:t>
+      </w:r>
+      <w:proofErr w:type="gramEnd"/>
+      <w:r>
+        <w:rPr>
+          <w:lang w:val="en-US"/>
+        </w:rPr>
+        <w:t xml:space="preserve"> the referent of each symbolic link (this is the default), rather than the symbolic link itself</w:t>
+      </w:r>
+    </w:p>
+    <w:p>
+      <w:pPr>
+        <w:jc w:val="both"/>
+        <w:rPr>
+          <w:b/>
+          <w:lang w:val="en-US"/>
+        </w:rPr>
+      </w:pPr>
+      <w:r>
+        <w:rPr>
+          <w:b/>
+          <w:lang w:val="en-US"/>
+        </w:rPr>
+        <w:t>-</w:t>
+      </w:r>
+      <w:proofErr w:type="gramStart"/>
+      <w:r>
+        <w:rPr>
+          <w:b/>
+          <w:lang w:val="en-US"/>
+        </w:rPr>
+        <w:t>h</w:t>
+      </w:r>
+      <w:proofErr w:type="gramEnd"/>
+      <w:r>
+        <w:rPr>
+          <w:b/>
+          <w:lang w:val="en-US"/>
+        </w:rPr>
+        <w:t>, --no-dereference</w:t>
+      </w:r>
+    </w:p>
+    <w:p>
+      <w:pPr>
+        <w:jc w:val="both"/>
+        <w:rPr>
+          <w:lang w:val="en-US"/>
+        </w:rPr>
+      </w:pPr>
+      <w:proofErr w:type="gramStart"/>
+      <w:r>
+        <w:rPr>
+          <w:lang w:val="en-US"/>
+        </w:rPr>
+        <w:t>affect</w:t>
+      </w:r>
+      <w:proofErr w:type="gramEnd"/>
+      <w:r>
+        <w:rPr>
+          <w:lang w:val="en-US"/>
+        </w:rPr>
+        <w:t xml:space="preserve"> each symbolic link instead of any referenced file (useful only on systems that can change the ownership of a </w:t>
+      </w:r>
+      <w:proofErr w:type="spellStart"/>
+      <w:r>
+        <w:rPr>
+          <w:lang w:val="en-US"/>
+        </w:rPr>
+        <w:t>symlink</w:t>
+      </w:r>
+      <w:proofErr w:type="spellEnd"/>
+      <w:r>
+        <w:rPr>
+          <w:lang w:val="en-US"/>
+        </w:rPr>
+        <w:t>)</w:t>
+      </w:r>
+    </w:p>
+    <w:p>
+      <w:pPr>
+        <w:jc w:val="both"/>
+        <w:rPr>
+          <w:b/>
+          <w:lang w:val="en-US"/>
+        </w:rPr>
+      </w:pPr>
+      <w:r>
+        <w:rPr>
+          <w:b/>
+          <w:lang w:val="en-US"/>
+        </w:rPr>
+        <w:t>--from=CURRENT_OWNER:CURRENT_GROUP</w:t>
+      </w:r>
+    </w:p>
+    <w:p>
+      <w:pPr>
+        <w:jc w:val="both"/>
+        <w:rPr>
+          <w:lang w:val="en-US"/>
+        </w:rPr>
+      </w:pPr>
+      <w:proofErr w:type="gramStart"/>
+      <w:r>
+        <w:rPr>
+          <w:lang w:val="en-US"/>
+        </w:rPr>
+        <w:t>change</w:t>
+      </w:r>
+      <w:proofErr w:type="gramEnd"/>
+      <w:r>
+        <w:rPr>
+          <w:lang w:val="en-US"/>
+        </w:rPr>
+        <w:t xml:space="preserve"> the owner and/or group of each file only if its current owner and/or group match those specified here. Either may be omitted, in which case a match is not required for the omitted attribute.</w:t>
+      </w:r>
+    </w:p>
+    <w:p>
+      <w:pPr>
+        <w:jc w:val="both"/>
+        <w:rPr>
+          <w:b/>
+          <w:lang w:val="en-US"/>
+        </w:rPr>
+      </w:pPr>
+      <w:r>
+        <w:rPr>
+          <w:b/>
+          <w:lang w:val="en-US"/>
+        </w:rPr>
+        <w:t>--no-preserve-root</w:t>
+      </w:r>
+    </w:p>
+    <w:p>
+      <w:pPr>
+        <w:jc w:val="both"/>
+        <w:rPr>
+          <w:lang w:val="en-US"/>
+        </w:rPr>
+      </w:pPr>
+      <w:proofErr w:type="gramStart"/>
+      <w:r>
+        <w:rPr>
+          <w:lang w:val="en-US"/>
+        </w:rPr>
+        <w:t>do</w:t>
+      </w:r>
+      <w:proofErr w:type="gramEnd"/>
+      <w:r>
+        <w:rPr>
+          <w:lang w:val="en-US"/>
+        </w:rPr>
+        <w:t xml:space="preserve"> not treat '/' specially (the default)</w:t>
+      </w:r>
+    </w:p>
+    <w:p>
+      <w:pPr>
+        <w:jc w:val="both"/>
+        <w:rPr>
+          <w:b/>
+          <w:lang w:val="en-US"/>
+        </w:rPr>
+      </w:pPr>
+      <w:r>
+        <w:rPr>
+          <w:b/>
+          <w:lang w:val="en-US"/>
+        </w:rPr>
+        <w:t>--preserve-root</w:t>
+      </w:r>
+    </w:p>
+    <w:p>
+      <w:pPr>
+        <w:jc w:val="both"/>
+        <w:rPr>
+          <w:lang w:val="en-US"/>
+        </w:rPr>
+      </w:pPr>
+      <w:proofErr w:type="gramStart"/>
+      <w:r>
+        <w:rPr>
+          <w:lang w:val="en-US"/>
+        </w:rPr>
+        <w:t>fail</w:t>
+      </w:r>
+      <w:proofErr w:type="gramEnd"/>
+      <w:r>
+        <w:rPr>
+          <w:lang w:val="en-US"/>
+        </w:rPr>
+        <w:t xml:space="preserve"> to operate recursively on '/'</w:t>
+      </w:r>
+    </w:p>
+    <w:p>
+      <w:pPr>
+        <w:jc w:val="both"/>
+        <w:rPr>
+          <w:b/>
+          <w:lang w:val="en-US"/>
+        </w:rPr>
+      </w:pPr>
+      <w:r>
+        <w:rPr>
+          <w:b/>
+          <w:lang w:val="en-US"/>
+        </w:rPr>
+        <w:t>-</w:t>
+      </w:r>
+      <w:proofErr w:type="gramStart"/>
+      <w:r>
+        <w:rPr>
+          <w:b/>
+          <w:lang w:val="en-US"/>
+        </w:rPr>
+        <w:t>f</w:t>
+      </w:r>
+      <w:proofErr w:type="gramEnd"/>
+      <w:r>
+        <w:rPr>
+          <w:b/>
+          <w:lang w:val="en-US"/>
+        </w:rPr>
+        <w:t>, --silent, --quiet</w:t>
+      </w:r>
+    </w:p>
+    <w:p>
+      <w:pPr>
+        <w:jc w:val="both"/>
+        <w:rPr>
+          <w:lang w:val="en-US"/>
+        </w:rPr>
+      </w:pPr>
+      <w:proofErr w:type="gramStart"/>
+      <w:r>
+        <w:rPr>
+          <w:lang w:val="en-US"/>
+        </w:rPr>
+        <w:t>suppress</w:t>
+      </w:r>
+      <w:proofErr w:type="gramEnd"/>
+      <w:r>
+        <w:rPr>
+          <w:lang w:val="en-US"/>
+        </w:rPr>
+        <w:t xml:space="preserve"> most error messages</w:t>
+      </w:r>
+    </w:p>
+    <w:p>
+      <w:pPr>
+        <w:jc w:val="both"/>
+        <w:rPr>
+          <w:b/>
+          <w:lang w:val="en-US"/>
+        </w:rPr>
+      </w:pPr>
+      <w:r>
+        <w:rPr>
+          <w:b/>
+          <w:lang w:val="en-US"/>
+        </w:rPr>
+        <w:t>--reference=RFILE</w:t>
+      </w:r>
+    </w:p>
+    <w:p>
+      <w:pPr>
+        <w:jc w:val="both"/>
+        <w:rPr>
+          <w:lang w:val="en-US"/>
+        </w:rPr>
+      </w:pPr>
+      <w:proofErr w:type="gramStart"/>
+      <w:r>
+        <w:rPr>
+          <w:lang w:val="en-US"/>
+        </w:rPr>
+        <w:t>use</w:t>
+      </w:r>
+      <w:proofErr w:type="gramEnd"/>
+      <w:r>
+        <w:rPr>
+          <w:lang w:val="en-US"/>
+        </w:rPr>
+        <w:t xml:space="preserve"> RFILE's owner and group rather than specifying OWNER:GROUP values</w:t>
+      </w:r>
+    </w:p>
+    <w:p>
+      <w:pPr>
+        <w:jc w:val="both"/>
+        <w:rPr>
+          <w:b/>
+          <w:lang w:val="en-US"/>
+        </w:rPr>
+      </w:pPr>
+      <w:r>
+        <w:rPr>
+          <w:b/>
+          <w:lang w:val="en-US"/>
+        </w:rPr>
+        <w:t>-R, --recursive</w:t>
+      </w:r>
+    </w:p>
+    <w:p>
+      <w:pPr>
+        <w:jc w:val="both"/>
+        <w:rPr>
+          <w:lang w:val="en-US"/>
+        </w:rPr>
+      </w:pPr>
+      <w:proofErr w:type="gramStart"/>
+      <w:r>
+        <w:rPr>
+          <w:lang w:val="en-US"/>
+        </w:rPr>
+        <w:t>operate</w:t>
+      </w:r>
+      <w:proofErr w:type="gramEnd"/>
+      <w:r>
+        <w:rPr>
+          <w:lang w:val="en-US"/>
+        </w:rPr>
+        <w:t xml:space="preserve"> on files and directories recursively</w:t>
+      </w:r>
+    </w:p>
+    <w:p>
+      <w:pPr>
+        <w:jc w:val="both"/>
+        <w:rPr>
+          <w:b/>
+          <w:lang w:val="en-US"/>
+        </w:rPr>
+      </w:pPr>
+      <w:r>
+        <w:rPr>
+          <w:b/>
+          <w:lang w:val="en-US"/>
+        </w:rPr>
+        <w:t>-</w:t>
+      </w:r>
+      <w:proofErr w:type="gramStart"/>
+      <w:r>
+        <w:rPr>
+          <w:b/>
+          <w:lang w:val="en-US"/>
+        </w:rPr>
+        <w:t>v</w:t>
+      </w:r>
+      <w:proofErr w:type="gramEnd"/>
+      <w:r>
+        <w:rPr>
+          <w:b/>
+          <w:lang w:val="en-US"/>
+        </w:rPr>
+        <w:t>, --verbose</w:t>
+      </w:r>
+    </w:p>
+    <w:p>
+      <w:pPr>
+        <w:jc w:val="both"/>
+        <w:rPr>
+          <w:lang w:val="en-US"/>
+        </w:rPr>
+      </w:pPr>
+      <w:proofErr w:type="gramStart"/>
+      <w:r>
+        <w:rPr>
+          <w:lang w:val="en-US"/>
+        </w:rPr>
+        <w:t>output</w:t>
+      </w:r>
+      <w:proofErr w:type="gramEnd"/>
+      <w:r>
+        <w:rPr>
+          <w:lang w:val="en-US"/>
+        </w:rPr>
+        <w:t xml:space="preserve"> a diagnostic for every file processed</w:t>
+      </w:r>
+    </w:p>
+    <w:p>
+      <w:pPr>
+        <w:jc w:val="both"/>
+        <w:rPr>
+          <w:lang w:val="en-US"/>
+        </w:rPr>
+      </w:pPr>
+      <w:r>
+        <w:rPr>
+          <w:lang w:val="en-US"/>
+        </w:rPr>
+        <w:lastRenderedPageBreak/>
+        <w:t xml:space="preserve">The following options modify how a hierarchy is traversed when the </w:t>
+      </w:r>
+      <w:r>
+        <w:rPr>
+          <w:b/>
+          <w:lang w:val="en-US"/>
+        </w:rPr>
+        <w:t>-R</w:t>
+      </w:r>
+      <w:r>
+        <w:rPr>
+          <w:lang w:val="en-US"/>
+        </w:rPr>
+        <w:t xml:space="preserve"> option is also specified. If more than one is specified, only the final one takes effect</w:t>
+      </w:r>
+      <w:r>
+        <w:rPr>
+          <w:lang w:val="en-US"/>
+        </w:rPr>
+        <w:t>:</w:t>
+      </w:r>
+    </w:p>
+    <w:p>
+      <w:pPr>
+        <w:jc w:val="both"/>
+        <w:rPr>
+          <w:b/>
+          <w:lang w:val="en-US"/>
+        </w:rPr>
+      </w:pPr>
+      <w:r>
+        <w:rPr>
+          <w:b/>
+          <w:lang w:val="en-US"/>
+        </w:rPr>
+        <w:t>-H</w:t>
+      </w:r>
+    </w:p>
+    <w:p>
+      <w:pPr>
+        <w:jc w:val="both"/>
+        <w:rPr>
+          <w:lang w:val="en-US"/>
+        </w:rPr>
+      </w:pPr>
+      <w:proofErr w:type="gramStart"/>
+      <w:r>
+        <w:rPr>
+          <w:lang w:val="en-US"/>
+        </w:rPr>
+        <w:t>if</w:t>
+      </w:r>
+      <w:proofErr w:type="gramEnd"/>
+      <w:r>
+        <w:rPr>
+          <w:lang w:val="en-US"/>
+        </w:rPr>
+        <w:t xml:space="preserve"> a command line argument is a symbolic link to a directory, traverse it</w:t>
+      </w:r>
+    </w:p>
+    <w:p>
+      <w:pPr>
+        <w:jc w:val="both"/>
+        <w:rPr>
+          <w:b/>
+          <w:lang w:val="en-US"/>
+        </w:rPr>
+      </w:pPr>
+      <w:r>
+        <w:rPr>
+          <w:b/>
+          <w:lang w:val="en-US"/>
+        </w:rPr>
+        <w:t>-L</w:t>
+      </w:r>
+    </w:p>
+    <w:p>
+      <w:pPr>
+        <w:jc w:val="both"/>
+        <w:rPr>
+          <w:lang w:val="en-US"/>
+        </w:rPr>
+      </w:pPr>
+      <w:proofErr w:type="gramStart"/>
+      <w:r>
+        <w:rPr>
+          <w:lang w:val="en-US"/>
+        </w:rPr>
+        <w:t>traverse</w:t>
+      </w:r>
+      <w:proofErr w:type="gramEnd"/>
+      <w:r>
+        <w:rPr>
+          <w:lang w:val="en-US"/>
+        </w:rPr>
+        <w:t xml:space="preserve"> every symbolic link to a directory encountered</w:t>
+      </w:r>
+    </w:p>
+    <w:p>
+      <w:pPr>
+        <w:jc w:val="both"/>
+        <w:rPr>
+          <w:b/>
+          <w:lang w:val="en-US"/>
+        </w:rPr>
+      </w:pPr>
+      <w:r>
+        <w:rPr>
+          <w:b/>
+          <w:lang w:val="en-US"/>
+        </w:rPr>
+        <w:t>-P</w:t>
+      </w:r>
+    </w:p>
+    <w:p>
+      <w:pPr>
+        <w:jc w:val="both"/>
+        <w:rPr>
+          <w:lang w:val="en-US"/>
+        </w:rPr>
+      </w:pPr>
+      <w:proofErr w:type="gramStart"/>
+      <w:r>
+        <w:rPr>
+          <w:lang w:val="en-US"/>
+        </w:rPr>
+        <w:t>do</w:t>
+      </w:r>
+      <w:proofErr w:type="gramEnd"/>
+      <w:r>
+        <w:rPr>
+          <w:lang w:val="en-US"/>
+        </w:rPr>
+        <w:t xml:space="preserve"> not traverse any symbolic links (default)</w:t>
+      </w:r>
+    </w:p>
+    <w:p>
+      <w:pPr>
+        <w:jc w:val="both"/>
+        <w:rPr>
+          <w:b/>
+          <w:lang w:val="en-US"/>
+        </w:rPr>
+      </w:pPr>
+      <w:r>
+        <w:rPr>
+          <w:b/>
+          <w:lang w:val="en-US"/>
+        </w:rPr>
+        <w:t>--help</w:t>
+      </w:r>
+    </w:p>
+    <w:p>
+      <w:pPr>
+        <w:jc w:val="both"/>
+        <w:rPr>
+          <w:b/>
+          <w:lang w:val="en-US"/>
+        </w:rPr>
+      </w:pPr>
+      <w:r>
+        <w:rPr>
+          <w:b/>
+          <w:lang w:val="en-US"/>
+        </w:rPr>
+        <w:t>--version</w:t>
+      </w:r>
+    </w:p>
+    <w:p>
+      <w:pPr>
+        <w:jc w:val="both"/>
+        <w:rPr>
+          <w:b/>
+          <w:sz w:val="28"/>
+          <w:szCs w:val="28"/>
+          <w:lang w:val="en-US"/>
+        </w:rPr>
+      </w:pPr>
+      <w:proofErr w:type="spellStart"/>
+      <w:proofErr w:type="gramStart"/>
+      <w:r>
+        <w:rPr>
+          <w:b/>
+          <w:sz w:val="28"/>
+          <w:szCs w:val="28"/>
+          <w:lang w:val="en-US"/>
+        </w:rPr>
+        <w:t>chgrp</w:t>
+      </w:r>
+      <w:proofErr w:type="spellEnd"/>
+      <w:proofErr w:type="gramEnd"/>
+    </w:p>
+    <w:p>
+      <w:pPr>
+        <w:jc w:val="both"/>
+        <w:rPr>
+          <w:sz w:val="28"/>
+          <w:szCs w:val="28"/>
+          <w:lang w:val="en-US"/>
+        </w:rPr>
+      </w:pPr>
+      <w:proofErr w:type="spellStart"/>
+      <w:proofErr w:type="gramStart"/>
+      <w:r>
+        <w:rPr>
+          <w:b/>
+          <w:sz w:val="28"/>
+          <w:szCs w:val="28"/>
+          <w:lang w:val="en-US"/>
+        </w:rPr>
+        <w:t>chmod</w:t>
+      </w:r>
+      <w:proofErr w:type="spellEnd"/>
+      <w:proofErr w:type="gramEnd"/>
+    </w:p>
+    <w:p>
+      <w:pPr>
+        <w:jc w:val="both"/>
+        <w:rPr>
+          <w:lang w:val="en-US"/>
+        </w:rPr>
+      </w:pPr>
+    </w:p>
+    <w:p>
+      <w:pPr>
+        <w:jc w:val="center"/>
+        <w:rPr>
+          <w:b/>
+          <w:sz w:val="32"/>
+          <w:szCs w:val="32"/>
+          <w:lang w:val="en-US"/>
+        </w:rPr>
+      </w:pPr>
+      <w:r>
+        <w:rPr>
+          <w:b/>
+          <w:sz w:val="32"/>
+          <w:szCs w:val="32"/>
+          <w:lang w:val="en-US"/>
+        </w:rPr>
+        <w:t>Understand and manage access control lists</w:t>
+      </w:r>
+    </w:p>
+    <w:p>
+      <w:pPr>
+        <w:jc w:val="center"/>
+        <w:rPr>
+          <w:lang w:val="en-US"/>
+        </w:rPr>
+      </w:pPr>
+    </w:p>
+    <w:p>
+      <w:pPr>
+        <w:jc w:val="both"/>
+        <w:rPr>
+          <w:lang w:val="en-US"/>
+        </w:rPr>
+      </w:pPr>
+      <w:proofErr w:type="spellStart"/>
+      <w:proofErr w:type="gramStart"/>
+      <w:r>
+        <w:rPr>
+          <w:lang w:val="en-US"/>
+        </w:rPr>
+        <w:t>blablabla</w:t>
+      </w:r>
+      <w:proofErr w:type="spellEnd"/>
+      <w:proofErr w:type="gramEnd"/>
+    </w:p>
+    <w:p>
+      <w:pPr>
+        <w:jc w:val="both"/>
+        <w:rPr>
+          <w:lang w:val="en-US"/>
+        </w:rPr>
+      </w:pPr>
+    </w:p>
+    <w:p>
+      <w:pPr>
+        <w:jc w:val="center"/>
+        <w:rPr>
+          <w:b/>
+          <w:sz w:val="32"/>
+          <w:szCs w:val="32"/>
+          <w:lang w:val="en-US"/>
+        </w:rPr>
+      </w:pPr>
+      <w:r>
+        <w:rPr>
+          <w:b/>
+          <w:sz w:val="32"/>
+          <w:szCs w:val="32"/>
+          <w:lang w:val="en-US"/>
+        </w:rPr>
+        <w:t>Understand and manage extended attributes and attribute classes</w:t>
+      </w:r>
+    </w:p>
+    <w:p>
+      <w:pPr>
+        <w:jc w:val="center"/>
+        <w:rPr>
+          <w:lang w:val="en-US"/>
+        </w:rPr>
+      </w:pPr>
+    </w:p>
+    <w:p>
+      <w:pPr>
+        <w:jc w:val="both"/>
+        <w:rPr>
+          <w:lang w:val="en-US"/>
+        </w:rPr>
+      </w:pPr>
+      <w:proofErr w:type="spellStart"/>
+      <w:proofErr w:type="gramStart"/>
+      <w:r>
+        <w:rPr>
+          <w:lang w:val="en-US"/>
+        </w:rPr>
+        <w:t>blablabla</w:t>
+      </w:r>
+      <w:proofErr w:type="spellEnd"/>
+      <w:proofErr w:type="gramEnd"/>
     </w:p>
     <w:sectPr>
       <w:pgSz w:w="11906" w:h="16838"/>
@@ -398,6 +1776,119 @@
     </w:lvl>
   </w:abstractNum>
   <w:abstractNum w:abstractNumId="1">
+    <w:nsid w:val="2C6E396C"/>
+    <w:multiLevelType w:val="hybridMultilevel"/>
+    <w:tmpl w:val="35FA2022"/>
+    <w:lvl w:ilvl="0" w:tplc="04190001">
+      <w:start w:val="1"/>
+      <w:numFmt w:val="bullet"/>
+      <w:lvlText w:val=""/>
+      <w:lvlJc w:val="left"/>
+      <w:pPr>
+        <w:ind w:left="720" w:hanging="360"/>
+      </w:pPr>
+      <w:rPr>
+        <w:rFonts w:ascii="Symbol" w:hAnsi="Symbol" w:hint="default"/>
+      </w:rPr>
+    </w:lvl>
+    <w:lvl w:ilvl="1" w:tplc="04190003" w:tentative="1">
+      <w:start w:val="1"/>
+      <w:numFmt w:val="bullet"/>
+      <w:lvlText w:val="o"/>
+      <w:lvlJc w:val="left"/>
+      <w:pPr>
+        <w:ind w:left="1440" w:hanging="360"/>
+      </w:pPr>
+      <w:rPr>
+        <w:rFonts w:ascii="Courier New" w:hAnsi="Courier New" w:cs="Courier New" w:hint="default"/>
+      </w:rPr>
+    </w:lvl>
+    <w:lvl w:ilvl="2" w:tplc="04190005" w:tentative="1">
+      <w:start w:val="1"/>
+      <w:numFmt w:val="bullet"/>
+      <w:lvlText w:val=""/>
+      <w:lvlJc w:val="left"/>
+      <w:pPr>
+        <w:ind w:left="2160" w:hanging="360"/>
+      </w:pPr>
+      <w:rPr>
+        <w:rFonts w:ascii="Wingdings" w:hAnsi="Wingdings" w:hint="default"/>
+      </w:rPr>
+    </w:lvl>
+    <w:lvl w:ilvl="3" w:tplc="04190001" w:tentative="1">
+      <w:start w:val="1"/>
+      <w:numFmt w:val="bullet"/>
+      <w:lvlText w:val=""/>
+      <w:lvlJc w:val="left"/>
+      <w:pPr>
+        <w:ind w:left="2880" w:hanging="360"/>
+      </w:pPr>
+      <w:rPr>
+        <w:rFonts w:ascii="Symbol" w:hAnsi="Symbol" w:hint="default"/>
+      </w:rPr>
+    </w:lvl>
+    <w:lvl w:ilvl="4" w:tplc="04190003" w:tentative="1">
+      <w:start w:val="1"/>
+      <w:numFmt w:val="bullet"/>
+      <w:lvlText w:val="o"/>
+      <w:lvlJc w:val="left"/>
+      <w:pPr>
+        <w:ind w:left="3600" w:hanging="360"/>
+      </w:pPr>
+      <w:rPr>
+        <w:rFonts w:ascii="Courier New" w:hAnsi="Courier New" w:cs="Courier New" w:hint="default"/>
+      </w:rPr>
+    </w:lvl>
+    <w:lvl w:ilvl="5" w:tplc="04190005" w:tentative="1">
+      <w:start w:val="1"/>
+      <w:numFmt w:val="bullet"/>
+      <w:lvlText w:val=""/>
+      <w:lvlJc w:val="left"/>
+      <w:pPr>
+        <w:ind w:left="4320" w:hanging="360"/>
+      </w:pPr>
+      <w:rPr>
+        <w:rFonts w:ascii="Wingdings" w:hAnsi="Wingdings" w:hint="default"/>
+      </w:rPr>
+    </w:lvl>
+    <w:lvl w:ilvl="6" w:tplc="04190001" w:tentative="1">
+      <w:start w:val="1"/>
+      <w:numFmt w:val="bullet"/>
+      <w:lvlText w:val=""/>
+      <w:lvlJc w:val="left"/>
+      <w:pPr>
+        <w:ind w:left="5040" w:hanging="360"/>
+      </w:pPr>
+      <w:rPr>
+        <w:rFonts w:ascii="Symbol" w:hAnsi="Symbol" w:hint="default"/>
+      </w:rPr>
+    </w:lvl>
+    <w:lvl w:ilvl="7" w:tplc="04190003" w:tentative="1">
+      <w:start w:val="1"/>
+      <w:numFmt w:val="bullet"/>
+      <w:lvlText w:val="o"/>
+      <w:lvlJc w:val="left"/>
+      <w:pPr>
+        <w:ind w:left="5760" w:hanging="360"/>
+      </w:pPr>
+      <w:rPr>
+        <w:rFonts w:ascii="Courier New" w:hAnsi="Courier New" w:cs="Courier New" w:hint="default"/>
+      </w:rPr>
+    </w:lvl>
+    <w:lvl w:ilvl="8" w:tplc="04190005" w:tentative="1">
+      <w:start w:val="1"/>
+      <w:numFmt w:val="bullet"/>
+      <w:lvlText w:val=""/>
+      <w:lvlJc w:val="left"/>
+      <w:pPr>
+        <w:ind w:left="6480" w:hanging="360"/>
+      </w:pPr>
+      <w:rPr>
+        <w:rFonts w:ascii="Wingdings" w:hAnsi="Wingdings" w:hint="default"/>
+      </w:rPr>
+    </w:lvl>
+  </w:abstractNum>
+  <w:abstractNum w:abstractNumId="2">
     <w:nsid w:val="7B6B051D"/>
     <w:multiLevelType w:val="hybridMultilevel"/>
     <w:tmpl w:val="C53AFDE8"/>
@@ -511,10 +2002,13 @@
     </w:lvl>
   </w:abstractNum>
   <w:num w:numId="1">
-    <w:abstractNumId w:val="1"/>
+    <w:abstractNumId w:val="2"/>
   </w:num>
   <w:num w:numId="2">
     <w:abstractNumId w:val="0"/>
+  </w:num>
+  <w:num w:numId="3">
+    <w:abstractNumId w:val="1"/>
   </w:num>
 </w:numbering>
 </file>
@@ -718,6 +2212,32 @@
       <w:ind w:left="720"/>
       <w:contextualSpacing/>
     </w:pPr>
+  </w:style>
+  <w:style w:type="table" w:styleId="a4">
+    <w:name w:val="Table Grid"/>
+    <w:basedOn w:val="a1"/>
+    <w:uiPriority w:val="59"/>
+    <w:rsid w:val="00ED5B33"/>
+    <w:pPr>
+      <w:spacing w:after="0" w:line="240" w:lineRule="auto"/>
+    </w:pPr>
+    <w:tblPr>
+      <w:tblInd w:w="0" w:type="dxa"/>
+      <w:tblBorders>
+        <w:top w:val="single" w:sz="4" w:space="0" w:color="auto"/>
+        <w:left w:val="single" w:sz="4" w:space="0" w:color="auto"/>
+        <w:bottom w:val="single" w:sz="4" w:space="0" w:color="auto"/>
+        <w:right w:val="single" w:sz="4" w:space="0" w:color="auto"/>
+        <w:insideH w:val="single" w:sz="4" w:space="0" w:color="auto"/>
+        <w:insideV w:val="single" w:sz="4" w:space="0" w:color="auto"/>
+      </w:tblBorders>
+      <w:tblCellMar>
+        <w:top w:w="0" w:type="dxa"/>
+        <w:left w:w="108" w:type="dxa"/>
+        <w:bottom w:w="0" w:type="dxa"/>
+        <w:right w:w="108" w:type="dxa"/>
+      </w:tblCellMar>
+    </w:tblPr>
   </w:style>
 </w:styles>
 </file>

</xml_diff>

<commit_message>
added info about chgrp command
</commit_message>
<xml_diff>
--- a/LPI/LPIC-3.303/327.1.DiscretionaryAccessControl.docx
+++ b/LPI/LPIC-3.303/327.1.DiscretionaryAccessControl.docx
@@ -587,6 +587,7 @@
       <w:proofErr w:type="gramStart"/>
       <w:r>
         <w:rPr>
+          <w:b/>
           <w:lang w:val="en-US"/>
         </w:rPr>
         <w:t>chown</w:t>
@@ -625,6 +626,7 @@
       <w:proofErr w:type="gramStart"/>
       <w:r>
         <w:rPr>
+          <w:b/>
           <w:lang w:val="en-US"/>
         </w:rPr>
         <w:t>chown</w:t>
@@ -814,13 +816,13 @@
         </w:rPr>
         <w:t>chgrp</w:t>
       </w:r>
+      <w:proofErr w:type="spellEnd"/>
       <w:r>
         <w:rPr>
           <w:lang w:val="en-US"/>
         </w:rPr>
         <w:t>.</w:t>
       </w:r>
-      <w:proofErr w:type="spellEnd"/>
     </w:p>
     <w:p>
       <w:pPr>
@@ -1500,6 +1502,15 @@
         <w:jc w:val="both"/>
         <w:rPr>
           <w:b/>
+          <w:lang w:val="en-US"/>
+        </w:rPr>
+      </w:pPr>
+    </w:p>
+    <w:p>
+      <w:pPr>
+        <w:jc w:val="both"/>
+        <w:rPr>
+          <w:b/>
           <w:sz w:val="28"/>
           <w:szCs w:val="28"/>
           <w:lang w:val="en-US"/>
@@ -1523,6 +1534,769 @@
       <w:pPr>
         <w:jc w:val="both"/>
         <w:rPr>
+          <w:lang w:val="en-US"/>
+        </w:rPr>
+      </w:pPr>
+      <w:proofErr w:type="spellStart"/>
+      <w:proofErr w:type="gramStart"/>
+      <w:r>
+        <w:rPr>
+          <w:b/>
+          <w:lang w:val="en-US"/>
+        </w:rPr>
+        <w:t>chgrp</w:t>
+      </w:r>
+      <w:proofErr w:type="spellEnd"/>
+      <w:proofErr w:type="gramEnd"/>
+      <w:r>
+        <w:rPr>
+          <w:lang w:val="en-US"/>
+        </w:rPr>
+        <w:t xml:space="preserve"> - change group ownership</w:t>
+      </w:r>
+    </w:p>
+    <w:p>
+      <w:pPr>
+        <w:jc w:val="both"/>
+        <w:rPr>
+          <w:u w:val="single"/>
+          <w:lang w:val="en-US"/>
+        </w:rPr>
+      </w:pPr>
+      <w:r>
+        <w:rPr>
+          <w:u w:val="single"/>
+          <w:lang w:val="en-US"/>
+        </w:rPr>
+        <w:t>Synopsis:</w:t>
+      </w:r>
+    </w:p>
+    <w:p>
+      <w:pPr>
+        <w:jc w:val="both"/>
+        <w:rPr>
+          <w:lang w:val="en-US"/>
+        </w:rPr>
+      </w:pPr>
+      <w:proofErr w:type="spellStart"/>
+      <w:proofErr w:type="gramStart"/>
+      <w:r>
+        <w:rPr>
+          <w:b/>
+          <w:lang w:val="en-US"/>
+        </w:rPr>
+        <w:t>chgrp</w:t>
+      </w:r>
+      <w:proofErr w:type="spellEnd"/>
+      <w:proofErr w:type="gramEnd"/>
+      <w:r>
+        <w:rPr>
+          <w:lang w:val="en-US"/>
+        </w:rPr>
+        <w:t xml:space="preserve"> [OPTION]... GROUP FILE...</w:t>
+      </w:r>
+    </w:p>
+    <w:p>
+      <w:pPr>
+        <w:jc w:val="both"/>
+        <w:rPr>
+          <w:lang w:val="en-US"/>
+        </w:rPr>
+      </w:pPr>
+      <w:proofErr w:type="spellStart"/>
+      <w:proofErr w:type="gramStart"/>
+      <w:r>
+        <w:rPr>
+          <w:b/>
+          <w:lang w:val="en-US"/>
+        </w:rPr>
+        <w:t>chgrp</w:t>
+      </w:r>
+      <w:proofErr w:type="spellEnd"/>
+      <w:proofErr w:type="gramEnd"/>
+      <w:r>
+        <w:rPr>
+          <w:lang w:val="en-US"/>
+        </w:rPr>
+        <w:t xml:space="preserve"> [OPTION]... --reference=RFILE FILE...</w:t>
+      </w:r>
+    </w:p>
+    <w:p>
+      <w:pPr>
+        <w:jc w:val="both"/>
+        <w:rPr>
+          <w:u w:val="single"/>
+          <w:lang w:val="en-US"/>
+        </w:rPr>
+      </w:pPr>
+      <w:r>
+        <w:rPr>
+          <w:u w:val="single"/>
+          <w:lang w:val="en-US"/>
+        </w:rPr>
+        <w:t>Description</w:t>
+      </w:r>
+      <w:r>
+        <w:rPr>
+          <w:u w:val="single"/>
+          <w:lang w:val="en-US"/>
+        </w:rPr>
+        <w:t>:</w:t>
+      </w:r>
+    </w:p>
+    <w:p>
+      <w:pPr>
+        <w:pStyle w:val="a3"/>
+        <w:numPr>
+          <w:ilvl w:val="0"/>
+          <w:numId w:val="4"/>
+        </w:numPr>
+        <w:jc w:val="both"/>
+        <w:rPr>
+          <w:lang w:val="en-US"/>
+        </w:rPr>
+      </w:pPr>
+      <w:r>
+        <w:rPr>
+          <w:lang w:val="en-US"/>
+        </w:rPr>
+        <w:t>Change the group of each FILE to GROUP.</w:t>
+      </w:r>
+    </w:p>
+    <w:p>
+      <w:pPr>
+        <w:pStyle w:val="a3"/>
+        <w:numPr>
+          <w:ilvl w:val="0"/>
+          <w:numId w:val="4"/>
+        </w:numPr>
+        <w:jc w:val="both"/>
+        <w:rPr>
+          <w:lang w:val="en-US"/>
+        </w:rPr>
+      </w:pPr>
+      <w:r>
+        <w:rPr>
+          <w:lang w:val="en-US"/>
+        </w:rPr>
+        <w:t>With --reference, change the group of each FILE to that of RFILE.</w:t>
+      </w:r>
+    </w:p>
+    <w:p>
+      <w:pPr>
+        <w:jc w:val="both"/>
+        <w:rPr>
+          <w:u w:val="single"/>
+          <w:lang w:val="en-US"/>
+        </w:rPr>
+      </w:pPr>
+      <w:r>
+        <w:rPr>
+          <w:u w:val="single"/>
+          <w:lang w:val="en-US"/>
+        </w:rPr>
+        <w:t>Options:</w:t>
+      </w:r>
+    </w:p>
+    <w:p>
+      <w:pPr>
+        <w:jc w:val="both"/>
+        <w:rPr>
+          <w:b/>
+          <w:lang w:val="en-US"/>
+        </w:rPr>
+      </w:pPr>
+      <w:r>
+        <w:rPr>
+          <w:b/>
+          <w:lang w:val="en-US"/>
+        </w:rPr>
+        <w:t>-</w:t>
+      </w:r>
+      <w:proofErr w:type="gramStart"/>
+      <w:r>
+        <w:rPr>
+          <w:b/>
+          <w:lang w:val="en-US"/>
+        </w:rPr>
+        <w:t>c</w:t>
+      </w:r>
+      <w:proofErr w:type="gramEnd"/>
+      <w:r>
+        <w:rPr>
+          <w:b/>
+          <w:lang w:val="en-US"/>
+        </w:rPr>
+        <w:t>, --changes</w:t>
+      </w:r>
+    </w:p>
+    <w:p>
+      <w:pPr>
+        <w:jc w:val="both"/>
+        <w:rPr>
+          <w:lang w:val="en-US"/>
+        </w:rPr>
+      </w:pPr>
+      <w:proofErr w:type="gramStart"/>
+      <w:r>
+        <w:rPr>
+          <w:lang w:val="en-US"/>
+        </w:rPr>
+        <w:t>like</w:t>
+      </w:r>
+      <w:proofErr w:type="gramEnd"/>
+      <w:r>
+        <w:rPr>
+          <w:lang w:val="en-US"/>
+        </w:rPr>
+        <w:t xml:space="preserve"> verbose but report only when a change is made</w:t>
+      </w:r>
+    </w:p>
+    <w:p>
+      <w:pPr>
+        <w:jc w:val="both"/>
+        <w:rPr>
+          <w:b/>
+          <w:lang w:val="en-US"/>
+        </w:rPr>
+      </w:pPr>
+      <w:r>
+        <w:rPr>
+          <w:b/>
+          <w:lang w:val="en-US"/>
+        </w:rPr>
+        <w:t>-</w:t>
+      </w:r>
+      <w:proofErr w:type="gramStart"/>
+      <w:r>
+        <w:rPr>
+          <w:b/>
+          <w:lang w:val="en-US"/>
+        </w:rPr>
+        <w:t>f</w:t>
+      </w:r>
+      <w:proofErr w:type="gramEnd"/>
+      <w:r>
+        <w:rPr>
+          <w:b/>
+          <w:lang w:val="en-US"/>
+        </w:rPr>
+        <w:t>, --silent, --quiet</w:t>
+      </w:r>
+    </w:p>
+    <w:p>
+      <w:pPr>
+        <w:jc w:val="both"/>
+        <w:rPr>
+          <w:lang w:val="en-US"/>
+        </w:rPr>
+      </w:pPr>
+      <w:proofErr w:type="gramStart"/>
+      <w:r>
+        <w:rPr>
+          <w:lang w:val="en-US"/>
+        </w:rPr>
+        <w:t>suppress</w:t>
+      </w:r>
+      <w:proofErr w:type="gramEnd"/>
+      <w:r>
+        <w:rPr>
+          <w:lang w:val="en-US"/>
+        </w:rPr>
+        <w:t xml:space="preserve"> most error messages</w:t>
+      </w:r>
+    </w:p>
+    <w:p>
+      <w:pPr>
+        <w:jc w:val="both"/>
+        <w:rPr>
+          <w:b/>
+          <w:lang w:val="en-US"/>
+        </w:rPr>
+      </w:pPr>
+      <w:r>
+        <w:rPr>
+          <w:b/>
+          <w:lang w:val="en-US"/>
+        </w:rPr>
+        <w:t>-</w:t>
+      </w:r>
+      <w:proofErr w:type="gramStart"/>
+      <w:r>
+        <w:rPr>
+          <w:b/>
+          <w:lang w:val="en-US"/>
+        </w:rPr>
+        <w:t>v</w:t>
+      </w:r>
+      <w:proofErr w:type="gramEnd"/>
+      <w:r>
+        <w:rPr>
+          <w:b/>
+          <w:lang w:val="en-US"/>
+        </w:rPr>
+        <w:t>, --verbose</w:t>
+      </w:r>
+    </w:p>
+    <w:p>
+      <w:pPr>
+        <w:jc w:val="both"/>
+        <w:rPr>
+          <w:lang w:val="en-US"/>
+        </w:rPr>
+      </w:pPr>
+      <w:proofErr w:type="gramStart"/>
+      <w:r>
+        <w:rPr>
+          <w:lang w:val="en-US"/>
+        </w:rPr>
+        <w:t>output</w:t>
+      </w:r>
+      <w:proofErr w:type="gramEnd"/>
+      <w:r>
+        <w:rPr>
+          <w:lang w:val="en-US"/>
+        </w:rPr>
+        <w:t xml:space="preserve"> a diagnostic for every file processed</w:t>
+      </w:r>
+    </w:p>
+    <w:p>
+      <w:pPr>
+        <w:jc w:val="both"/>
+        <w:rPr>
+          <w:b/>
+          <w:lang w:val="en-US"/>
+        </w:rPr>
+      </w:pPr>
+      <w:r>
+        <w:rPr>
+          <w:b/>
+          <w:lang w:val="en-US"/>
+        </w:rPr>
+        <w:t>--dereference</w:t>
+      </w:r>
+    </w:p>
+    <w:p>
+      <w:pPr>
+        <w:jc w:val="both"/>
+        <w:rPr>
+          <w:lang w:val="en-US"/>
+        </w:rPr>
+      </w:pPr>
+      <w:proofErr w:type="gramStart"/>
+      <w:r>
+        <w:rPr>
+          <w:lang w:val="en-US"/>
+        </w:rPr>
+        <w:t>affect</w:t>
+      </w:r>
+      <w:proofErr w:type="gramEnd"/>
+      <w:r>
+        <w:rPr>
+          <w:lang w:val="en-US"/>
+        </w:rPr>
+        <w:t xml:space="preserve"> the referent of each symbolic link (this is the default), rather than the symbolic link itself</w:t>
+      </w:r>
+    </w:p>
+    <w:p>
+      <w:pPr>
+        <w:jc w:val="both"/>
+        <w:rPr>
+          <w:b/>
+          <w:lang w:val="en-US"/>
+        </w:rPr>
+      </w:pPr>
+      <w:r>
+        <w:rPr>
+          <w:b/>
+          <w:lang w:val="en-US"/>
+        </w:rPr>
+        <w:t>-</w:t>
+      </w:r>
+      <w:proofErr w:type="gramStart"/>
+      <w:r>
+        <w:rPr>
+          <w:b/>
+          <w:lang w:val="en-US"/>
+        </w:rPr>
+        <w:t>h</w:t>
+      </w:r>
+      <w:proofErr w:type="gramEnd"/>
+      <w:r>
+        <w:rPr>
+          <w:b/>
+          <w:lang w:val="en-US"/>
+        </w:rPr>
+        <w:t>, --no-dereference</w:t>
+      </w:r>
+    </w:p>
+    <w:p>
+      <w:pPr>
+        <w:jc w:val="both"/>
+        <w:rPr>
+          <w:lang w:val="en-US"/>
+        </w:rPr>
+      </w:pPr>
+      <w:proofErr w:type="gramStart"/>
+      <w:r>
+        <w:rPr>
+          <w:lang w:val="en-US"/>
+        </w:rPr>
+        <w:lastRenderedPageBreak/>
+        <w:t>affect</w:t>
+      </w:r>
+      <w:proofErr w:type="gramEnd"/>
+      <w:r>
+        <w:rPr>
+          <w:lang w:val="en-US"/>
+        </w:rPr>
+        <w:t xml:space="preserve"> symbolic links instead of any referenced file (useful only on systems that can change the ownership of a </w:t>
+      </w:r>
+      <w:proofErr w:type="spellStart"/>
+      <w:r>
+        <w:rPr>
+          <w:lang w:val="en-US"/>
+        </w:rPr>
+        <w:t>symlink</w:t>
+      </w:r>
+      <w:proofErr w:type="spellEnd"/>
+      <w:r>
+        <w:rPr>
+          <w:lang w:val="en-US"/>
+        </w:rPr>
+        <w:t>)</w:t>
+      </w:r>
+    </w:p>
+    <w:p>
+      <w:pPr>
+        <w:jc w:val="both"/>
+        <w:rPr>
+          <w:b/>
+          <w:lang w:val="en-US"/>
+        </w:rPr>
+      </w:pPr>
+      <w:r>
+        <w:rPr>
+          <w:b/>
+          <w:lang w:val="en-US"/>
+        </w:rPr>
+        <w:t>--no-preserve-root</w:t>
+      </w:r>
+    </w:p>
+    <w:p>
+      <w:pPr>
+        <w:jc w:val="both"/>
+        <w:rPr>
+          <w:lang w:val="en-US"/>
+        </w:rPr>
+      </w:pPr>
+      <w:proofErr w:type="gramStart"/>
+      <w:r>
+        <w:rPr>
+          <w:lang w:val="en-US"/>
+        </w:rPr>
+        <w:t>do</w:t>
+      </w:r>
+      <w:proofErr w:type="gramEnd"/>
+      <w:r>
+        <w:rPr>
+          <w:lang w:val="en-US"/>
+        </w:rPr>
+        <w:t xml:space="preserve"> not treat '/' specially (the default)</w:t>
+      </w:r>
+    </w:p>
+    <w:p>
+      <w:pPr>
+        <w:jc w:val="both"/>
+        <w:rPr>
+          <w:b/>
+          <w:lang w:val="en-US"/>
+        </w:rPr>
+      </w:pPr>
+      <w:r>
+        <w:rPr>
+          <w:b/>
+          <w:lang w:val="en-US"/>
+        </w:rPr>
+        <w:t>--preserve-root</w:t>
+      </w:r>
+    </w:p>
+    <w:p>
+      <w:pPr>
+        <w:jc w:val="both"/>
+        <w:rPr>
+          <w:lang w:val="en-US"/>
+        </w:rPr>
+      </w:pPr>
+      <w:proofErr w:type="gramStart"/>
+      <w:r>
+        <w:rPr>
+          <w:lang w:val="en-US"/>
+        </w:rPr>
+        <w:t>fail</w:t>
+      </w:r>
+      <w:proofErr w:type="gramEnd"/>
+      <w:r>
+        <w:rPr>
+          <w:lang w:val="en-US"/>
+        </w:rPr>
+        <w:t xml:space="preserve"> to operate recursively on '/'</w:t>
+      </w:r>
+    </w:p>
+    <w:p>
+      <w:pPr>
+        <w:jc w:val="both"/>
+        <w:rPr>
+          <w:b/>
+          <w:lang w:val="en-US"/>
+        </w:rPr>
+      </w:pPr>
+      <w:r>
+        <w:rPr>
+          <w:b/>
+          <w:lang w:val="en-US"/>
+        </w:rPr>
+        <w:t>--reference=RFILE</w:t>
+      </w:r>
+    </w:p>
+    <w:p>
+      <w:pPr>
+        <w:jc w:val="both"/>
+        <w:rPr>
+          <w:lang w:val="en-US"/>
+        </w:rPr>
+      </w:pPr>
+      <w:proofErr w:type="gramStart"/>
+      <w:r>
+        <w:rPr>
+          <w:lang w:val="en-US"/>
+        </w:rPr>
+        <w:t>use</w:t>
+      </w:r>
+      <w:proofErr w:type="gramEnd"/>
+      <w:r>
+        <w:rPr>
+          <w:lang w:val="en-US"/>
+        </w:rPr>
+        <w:t xml:space="preserve"> RFILE's group rather than specifying a GROUP value</w:t>
+      </w:r>
+    </w:p>
+    <w:p>
+      <w:pPr>
+        <w:jc w:val="both"/>
+        <w:rPr>
+          <w:b/>
+          <w:lang w:val="en-US"/>
+        </w:rPr>
+      </w:pPr>
+      <w:r>
+        <w:rPr>
+          <w:b/>
+          <w:lang w:val="en-US"/>
+        </w:rPr>
+        <w:t>-R, --recursive</w:t>
+      </w:r>
+    </w:p>
+    <w:p>
+      <w:pPr>
+        <w:jc w:val="both"/>
+        <w:rPr>
+          <w:lang w:val="en-US"/>
+        </w:rPr>
+      </w:pPr>
+      <w:proofErr w:type="gramStart"/>
+      <w:r>
+        <w:rPr>
+          <w:lang w:val="en-US"/>
+        </w:rPr>
+        <w:t>operate</w:t>
+      </w:r>
+      <w:proofErr w:type="gramEnd"/>
+      <w:r>
+        <w:rPr>
+          <w:lang w:val="en-US"/>
+        </w:rPr>
+        <w:t xml:space="preserve"> on files and directories recursively</w:t>
+      </w:r>
+    </w:p>
+    <w:p>
+      <w:pPr>
+        <w:jc w:val="both"/>
+        <w:rPr>
+          <w:lang w:val="en-US"/>
+        </w:rPr>
+      </w:pPr>
+      <w:r>
+        <w:rPr>
+          <w:lang w:val="en-US"/>
+        </w:rPr>
+        <w:t>The following options modify how a hierarchy is traversed when the -R option is also specified.  If more than one is specified, only the</w:t>
+      </w:r>
+      <w:r>
+        <w:rPr>
+          <w:lang w:val="en-US"/>
+        </w:rPr>
+        <w:t xml:space="preserve"> final one takes effect:</w:t>
+      </w:r>
+    </w:p>
+    <w:p>
+      <w:pPr>
+        <w:jc w:val="both"/>
+        <w:rPr>
+          <w:b/>
+          <w:lang w:val="en-US"/>
+        </w:rPr>
+      </w:pPr>
+      <w:r>
+        <w:rPr>
+          <w:b/>
+          <w:lang w:val="en-US"/>
+        </w:rPr>
+        <w:t>-H</w:t>
+      </w:r>
+    </w:p>
+    <w:p>
+      <w:pPr>
+        <w:jc w:val="both"/>
+        <w:rPr>
+          <w:lang w:val="en-US"/>
+        </w:rPr>
+      </w:pPr>
+      <w:proofErr w:type="gramStart"/>
+      <w:r>
+        <w:rPr>
+          <w:lang w:val="en-US"/>
+        </w:rPr>
+        <w:t>if</w:t>
+      </w:r>
+      <w:proofErr w:type="gramEnd"/>
+      <w:r>
+        <w:rPr>
+          <w:lang w:val="en-US"/>
+        </w:rPr>
+        <w:t xml:space="preserve"> a command line argument is a symbolic link to a directory, traverse it</w:t>
+      </w:r>
+    </w:p>
+    <w:p>
+      <w:pPr>
+        <w:jc w:val="both"/>
+        <w:rPr>
+          <w:b/>
+          <w:lang w:val="en-US"/>
+        </w:rPr>
+      </w:pPr>
+      <w:r>
+        <w:rPr>
+          <w:b/>
+          <w:lang w:val="en-US"/>
+        </w:rPr>
+        <w:t>-L</w:t>
+      </w:r>
+    </w:p>
+    <w:p>
+      <w:pPr>
+        <w:jc w:val="both"/>
+        <w:rPr>
+          <w:lang w:val="en-US"/>
+        </w:rPr>
+      </w:pPr>
+      <w:proofErr w:type="gramStart"/>
+      <w:r>
+        <w:rPr>
+          <w:lang w:val="en-US"/>
+        </w:rPr>
+        <w:t>traverse</w:t>
+      </w:r>
+      <w:proofErr w:type="gramEnd"/>
+      <w:r>
+        <w:rPr>
+          <w:lang w:val="en-US"/>
+        </w:rPr>
+        <w:t xml:space="preserve"> every symbolic link to a directory encountered</w:t>
+      </w:r>
+    </w:p>
+    <w:p>
+      <w:pPr>
+        <w:jc w:val="both"/>
+        <w:rPr>
+          <w:b/>
+          <w:lang w:val="en-US"/>
+        </w:rPr>
+      </w:pPr>
+      <w:r>
+        <w:rPr>
+          <w:b/>
+          <w:lang w:val="en-US"/>
+        </w:rPr>
+        <w:t>-P</w:t>
+      </w:r>
+    </w:p>
+    <w:p>
+      <w:pPr>
+        <w:jc w:val="both"/>
+        <w:rPr>
+          <w:lang w:val="en-US"/>
+        </w:rPr>
+      </w:pPr>
+      <w:proofErr w:type="gramStart"/>
+      <w:r>
+        <w:rPr>
+          <w:lang w:val="en-US"/>
+        </w:rPr>
+        <w:t>do</w:t>
+      </w:r>
+      <w:proofErr w:type="gramEnd"/>
+      <w:r>
+        <w:rPr>
+          <w:lang w:val="en-US"/>
+        </w:rPr>
+        <w:t xml:space="preserve"> not traverse any symbolic links (default)</w:t>
+      </w:r>
+    </w:p>
+    <w:p>
+      <w:pPr>
+        <w:jc w:val="both"/>
+        <w:rPr>
+          <w:b/>
+          <w:lang w:val="en-US"/>
+        </w:rPr>
+      </w:pPr>
+      <w:r>
+        <w:rPr>
+          <w:b/>
+          <w:lang w:val="en-US"/>
+        </w:rPr>
+        <w:t>--help</w:t>
+      </w:r>
+    </w:p>
+    <w:p>
+      <w:pPr>
+        <w:jc w:val="both"/>
+        <w:rPr>
+          <w:b/>
+          <w:lang w:val="en-US"/>
+        </w:rPr>
+      </w:pPr>
+      <w:r>
+        <w:rPr>
+          <w:b/>
+          <w:lang w:val="en-US"/>
+        </w:rPr>
+        <w:t>--version</w:t>
+      </w:r>
+    </w:p>
+    <w:p>
+      <w:pPr>
+        <w:jc w:val="both"/>
+        <w:rPr>
+          <w:lang w:val="en-US"/>
+        </w:rPr>
+      </w:pPr>
+    </w:p>
+    <w:p>
+      <w:pPr>
+        <w:jc w:val="both"/>
+        <w:rPr>
           <w:sz w:val="28"/>
           <w:szCs w:val="28"/>
           <w:lang w:val="en-US"/>
@@ -1645,6 +2419,7 @@
         <w:rPr>
           <w:lang w:val="en-US"/>
         </w:rPr>
+        <w:lastRenderedPageBreak/>
         <w:t>blablabla</w:t>
       </w:r>
       <w:proofErr w:type="spellEnd"/>
@@ -1776,6 +2551,119 @@
     </w:lvl>
   </w:abstractNum>
   <w:abstractNum w:abstractNumId="1">
+    <w:nsid w:val="0EF05155"/>
+    <w:multiLevelType w:val="hybridMultilevel"/>
+    <w:tmpl w:val="F2B468C8"/>
+    <w:lvl w:ilvl="0" w:tplc="04190001">
+      <w:start w:val="1"/>
+      <w:numFmt w:val="bullet"/>
+      <w:lvlText w:val=""/>
+      <w:lvlJc w:val="left"/>
+      <w:pPr>
+        <w:ind w:left="720" w:hanging="360"/>
+      </w:pPr>
+      <w:rPr>
+        <w:rFonts w:ascii="Symbol" w:hAnsi="Symbol" w:hint="default"/>
+      </w:rPr>
+    </w:lvl>
+    <w:lvl w:ilvl="1" w:tplc="04190003" w:tentative="1">
+      <w:start w:val="1"/>
+      <w:numFmt w:val="bullet"/>
+      <w:lvlText w:val="o"/>
+      <w:lvlJc w:val="left"/>
+      <w:pPr>
+        <w:ind w:left="1440" w:hanging="360"/>
+      </w:pPr>
+      <w:rPr>
+        <w:rFonts w:ascii="Courier New" w:hAnsi="Courier New" w:cs="Courier New" w:hint="default"/>
+      </w:rPr>
+    </w:lvl>
+    <w:lvl w:ilvl="2" w:tplc="04190005" w:tentative="1">
+      <w:start w:val="1"/>
+      <w:numFmt w:val="bullet"/>
+      <w:lvlText w:val=""/>
+      <w:lvlJc w:val="left"/>
+      <w:pPr>
+        <w:ind w:left="2160" w:hanging="360"/>
+      </w:pPr>
+      <w:rPr>
+        <w:rFonts w:ascii="Wingdings" w:hAnsi="Wingdings" w:hint="default"/>
+      </w:rPr>
+    </w:lvl>
+    <w:lvl w:ilvl="3" w:tplc="04190001" w:tentative="1">
+      <w:start w:val="1"/>
+      <w:numFmt w:val="bullet"/>
+      <w:lvlText w:val=""/>
+      <w:lvlJc w:val="left"/>
+      <w:pPr>
+        <w:ind w:left="2880" w:hanging="360"/>
+      </w:pPr>
+      <w:rPr>
+        <w:rFonts w:ascii="Symbol" w:hAnsi="Symbol" w:hint="default"/>
+      </w:rPr>
+    </w:lvl>
+    <w:lvl w:ilvl="4" w:tplc="04190003" w:tentative="1">
+      <w:start w:val="1"/>
+      <w:numFmt w:val="bullet"/>
+      <w:lvlText w:val="o"/>
+      <w:lvlJc w:val="left"/>
+      <w:pPr>
+        <w:ind w:left="3600" w:hanging="360"/>
+      </w:pPr>
+      <w:rPr>
+        <w:rFonts w:ascii="Courier New" w:hAnsi="Courier New" w:cs="Courier New" w:hint="default"/>
+      </w:rPr>
+    </w:lvl>
+    <w:lvl w:ilvl="5" w:tplc="04190005" w:tentative="1">
+      <w:start w:val="1"/>
+      <w:numFmt w:val="bullet"/>
+      <w:lvlText w:val=""/>
+      <w:lvlJc w:val="left"/>
+      <w:pPr>
+        <w:ind w:left="4320" w:hanging="360"/>
+      </w:pPr>
+      <w:rPr>
+        <w:rFonts w:ascii="Wingdings" w:hAnsi="Wingdings" w:hint="default"/>
+      </w:rPr>
+    </w:lvl>
+    <w:lvl w:ilvl="6" w:tplc="04190001" w:tentative="1">
+      <w:start w:val="1"/>
+      <w:numFmt w:val="bullet"/>
+      <w:lvlText w:val=""/>
+      <w:lvlJc w:val="left"/>
+      <w:pPr>
+        <w:ind w:left="5040" w:hanging="360"/>
+      </w:pPr>
+      <w:rPr>
+        <w:rFonts w:ascii="Symbol" w:hAnsi="Symbol" w:hint="default"/>
+      </w:rPr>
+    </w:lvl>
+    <w:lvl w:ilvl="7" w:tplc="04190003" w:tentative="1">
+      <w:start w:val="1"/>
+      <w:numFmt w:val="bullet"/>
+      <w:lvlText w:val="o"/>
+      <w:lvlJc w:val="left"/>
+      <w:pPr>
+        <w:ind w:left="5760" w:hanging="360"/>
+      </w:pPr>
+      <w:rPr>
+        <w:rFonts w:ascii="Courier New" w:hAnsi="Courier New" w:cs="Courier New" w:hint="default"/>
+      </w:rPr>
+    </w:lvl>
+    <w:lvl w:ilvl="8" w:tplc="04190005" w:tentative="1">
+      <w:start w:val="1"/>
+      <w:numFmt w:val="bullet"/>
+      <w:lvlText w:val=""/>
+      <w:lvlJc w:val="left"/>
+      <w:pPr>
+        <w:ind w:left="6480" w:hanging="360"/>
+      </w:pPr>
+      <w:rPr>
+        <w:rFonts w:ascii="Wingdings" w:hAnsi="Wingdings" w:hint="default"/>
+      </w:rPr>
+    </w:lvl>
+  </w:abstractNum>
+  <w:abstractNum w:abstractNumId="2">
     <w:nsid w:val="2C6E396C"/>
     <w:multiLevelType w:val="hybridMultilevel"/>
     <w:tmpl w:val="35FA2022"/>
@@ -1888,7 +2776,7 @@
       </w:rPr>
     </w:lvl>
   </w:abstractNum>
-  <w:abstractNum w:abstractNumId="2">
+  <w:abstractNum w:abstractNumId="3">
     <w:nsid w:val="7B6B051D"/>
     <w:multiLevelType w:val="hybridMultilevel"/>
     <w:tmpl w:val="C53AFDE8"/>
@@ -2002,12 +2890,15 @@
     </w:lvl>
   </w:abstractNum>
   <w:num w:numId="1">
-    <w:abstractNumId w:val="2"/>
+    <w:abstractNumId w:val="3"/>
   </w:num>
   <w:num w:numId="2">
     <w:abstractNumId w:val="0"/>
   </w:num>
   <w:num w:numId="3">
+    <w:abstractNumId w:val="2"/>
+  </w:num>
+  <w:num w:numId="4">
     <w:abstractNumId w:val="1"/>
   </w:num>
 </w:numbering>

</xml_diff>

<commit_message>
added info about chmod command
</commit_message>
<xml_diff>
--- a/LPI/LPIC-3.303/327.1.DiscretionaryAccessControl.docx
+++ b/LPI/LPIC-3.303/327.1.DiscretionaryAccessControl.docx
@@ -665,16 +665,17 @@
     </w:p>
     <w:p>
       <w:pPr>
-        <w:pStyle w:val="a3"/>
-        <w:numPr>
-          <w:ilvl w:val="0"/>
-          <w:numId w:val="3"/>
-        </w:numPr>
-        <w:jc w:val="both"/>
-        <w:rPr>
-          <w:lang w:val="en-US"/>
-        </w:rPr>
-      </w:pPr>
+        <w:jc w:val="both"/>
+        <w:rPr>
+          <w:lang w:val="en-US"/>
+        </w:rPr>
+      </w:pPr>
+      <w:r>
+        <w:rPr>
+          <w:lang w:val="en-US"/>
+        </w:rPr>
+        <w:t xml:space="preserve">1) </w:t>
+      </w:r>
       <w:proofErr w:type="spellStart"/>
       <w:proofErr w:type="gramStart"/>
       <w:r>
@@ -695,11 +696,6 @@
     </w:p>
     <w:p>
       <w:pPr>
-        <w:pStyle w:val="a3"/>
-        <w:numPr>
-          <w:ilvl w:val="0"/>
-          <w:numId w:val="3"/>
-        </w:numPr>
         <w:jc w:val="both"/>
         <w:rPr>
           <w:lang w:val="en-US"/>
@@ -710,6 +706,12 @@
           <w:lang w:val="en-US"/>
         </w:rPr>
         <w:lastRenderedPageBreak/>
+        <w:t xml:space="preserve">2) </w:t>
+      </w:r>
+      <w:r>
+        <w:rPr>
+          <w:lang w:val="en-US"/>
+        </w:rPr>
         <w:t>If only an owner (a user name</w:t>
       </w:r>
       <w:r>
@@ -727,16 +729,17 @@
     </w:p>
     <w:p>
       <w:pPr>
-        <w:pStyle w:val="a3"/>
-        <w:numPr>
-          <w:ilvl w:val="0"/>
-          <w:numId w:val="3"/>
-        </w:numPr>
-        <w:jc w:val="both"/>
-        <w:rPr>
-          <w:lang w:val="en-US"/>
-        </w:rPr>
-      </w:pPr>
+        <w:jc w:val="both"/>
+        <w:rPr>
+          <w:lang w:val="en-US"/>
+        </w:rPr>
+      </w:pPr>
+      <w:r>
+        <w:rPr>
+          <w:lang w:val="en-US"/>
+        </w:rPr>
+        <w:t xml:space="preserve">3) </w:t>
+      </w:r>
       <w:r>
         <w:rPr>
           <w:lang w:val="en-US"/>
@@ -758,16 +761,17 @@
     </w:p>
     <w:p>
       <w:pPr>
-        <w:pStyle w:val="a3"/>
-        <w:numPr>
-          <w:ilvl w:val="0"/>
-          <w:numId w:val="3"/>
-        </w:numPr>
-        <w:jc w:val="both"/>
-        <w:rPr>
-          <w:lang w:val="en-US"/>
-        </w:rPr>
-      </w:pPr>
+        <w:jc w:val="both"/>
+        <w:rPr>
+          <w:lang w:val="en-US"/>
+        </w:rPr>
+      </w:pPr>
+      <w:r>
+        <w:rPr>
+          <w:lang w:val="en-US"/>
+        </w:rPr>
+        <w:t xml:space="preserve">4) </w:t>
+      </w:r>
       <w:r>
         <w:rPr>
           <w:lang w:val="en-US"/>
@@ -777,16 +781,17 @@
     </w:p>
     <w:p>
       <w:pPr>
-        <w:pStyle w:val="a3"/>
-        <w:numPr>
-          <w:ilvl w:val="0"/>
-          <w:numId w:val="3"/>
-        </w:numPr>
-        <w:jc w:val="both"/>
-        <w:rPr>
-          <w:lang w:val="en-US"/>
-        </w:rPr>
-      </w:pPr>
+        <w:jc w:val="both"/>
+        <w:rPr>
+          <w:lang w:val="en-US"/>
+        </w:rPr>
+      </w:pPr>
+      <w:r>
+        <w:rPr>
+          <w:lang w:val="en-US"/>
+        </w:rPr>
+        <w:t xml:space="preserve">5) </w:t>
+      </w:r>
       <w:r>
         <w:rPr>
           <w:lang w:val="en-US"/>
@@ -826,16 +831,17 @@
     </w:p>
     <w:p>
       <w:pPr>
-        <w:pStyle w:val="a3"/>
-        <w:numPr>
-          <w:ilvl w:val="0"/>
-          <w:numId w:val="3"/>
-        </w:numPr>
-        <w:jc w:val="both"/>
-        <w:rPr>
-          <w:lang w:val="en-US"/>
-        </w:rPr>
-      </w:pPr>
+        <w:jc w:val="both"/>
+        <w:rPr>
+          <w:lang w:val="en-US"/>
+        </w:rPr>
+      </w:pPr>
+      <w:r>
+        <w:rPr>
+          <w:lang w:val="en-US"/>
+        </w:rPr>
+        <w:t xml:space="preserve">6) </w:t>
+      </w:r>
       <w:r>
         <w:rPr>
           <w:lang w:val="en-US"/>
@@ -1307,6 +1313,7 @@
         <w:rPr>
           <w:lang w:val="en-US"/>
         </w:rPr>
+        <w:lastRenderedPageBreak/>
         <w:t>output</w:t>
       </w:r>
       <w:proofErr w:type="gramEnd"/>
@@ -1328,7 +1335,6 @@
         <w:rPr>
           <w:lang w:val="en-US"/>
         </w:rPr>
-        <w:lastRenderedPageBreak/>
         <w:t xml:space="preserve">The following options modify how a hierarchy is traversed when the </w:t>
       </w:r>
       <w:r>
@@ -1646,40 +1652,107 @@
     </w:p>
     <w:p>
       <w:pPr>
-        <w:pStyle w:val="a3"/>
-        <w:numPr>
-          <w:ilvl w:val="0"/>
-          <w:numId w:val="4"/>
-        </w:numPr>
-        <w:jc w:val="both"/>
-        <w:rPr>
-          <w:lang w:val="en-US"/>
-        </w:rPr>
-      </w:pPr>
-      <w:r>
-        <w:rPr>
-          <w:lang w:val="en-US"/>
-        </w:rPr>
-        <w:t>Change the group of each FILE to GROUP.</w:t>
-      </w:r>
-    </w:p>
-    <w:p>
-      <w:pPr>
-        <w:pStyle w:val="a3"/>
-        <w:numPr>
-          <w:ilvl w:val="0"/>
-          <w:numId w:val="4"/>
-        </w:numPr>
-        <w:jc w:val="both"/>
-        <w:rPr>
-          <w:lang w:val="en-US"/>
-        </w:rPr>
-      </w:pPr>
-      <w:r>
-        <w:rPr>
-          <w:lang w:val="en-US"/>
-        </w:rPr>
-        <w:t>With --reference, change the group of each FILE to that of RFILE.</w:t>
+        <w:jc w:val="both"/>
+        <w:rPr>
+          <w:lang w:val="en-US"/>
+        </w:rPr>
+      </w:pPr>
+      <w:r>
+        <w:rPr>
+          <w:lang w:val="en-US"/>
+        </w:rPr>
+        <w:t xml:space="preserve">1) </w:t>
+      </w:r>
+      <w:r>
+        <w:rPr>
+          <w:lang w:val="en-US"/>
+        </w:rPr>
+        <w:t xml:space="preserve">Change the group of each </w:t>
+      </w:r>
+      <w:r>
+        <w:rPr>
+          <w:i/>
+          <w:lang w:val="en-US"/>
+        </w:rPr>
+        <w:t>FILE</w:t>
+      </w:r>
+      <w:r>
+        <w:rPr>
+          <w:lang w:val="en-US"/>
+        </w:rPr>
+        <w:t xml:space="preserve"> to </w:t>
+      </w:r>
+      <w:r>
+        <w:rPr>
+          <w:i/>
+          <w:lang w:val="en-US"/>
+        </w:rPr>
+        <w:t>GROUP</w:t>
+      </w:r>
+      <w:r>
+        <w:rPr>
+          <w:lang w:val="en-US"/>
+        </w:rPr>
+        <w:t>.</w:t>
+      </w:r>
+    </w:p>
+    <w:p>
+      <w:pPr>
+        <w:jc w:val="both"/>
+        <w:rPr>
+          <w:lang w:val="en-US"/>
+        </w:rPr>
+      </w:pPr>
+      <w:r>
+        <w:rPr>
+          <w:lang w:val="en-US"/>
+        </w:rPr>
+        <w:t xml:space="preserve">2) </w:t>
+      </w:r>
+      <w:r>
+        <w:rPr>
+          <w:lang w:val="en-US"/>
+        </w:rPr>
+        <w:t xml:space="preserve">With </w:t>
+      </w:r>
+      <w:r>
+        <w:rPr>
+          <w:b/>
+          <w:lang w:val="en-US"/>
+        </w:rPr>
+        <w:t>--reference</w:t>
+      </w:r>
+      <w:r>
+        <w:rPr>
+          <w:lang w:val="en-US"/>
+        </w:rPr>
+        <w:t xml:space="preserve">, change the group of each </w:t>
+      </w:r>
+      <w:r>
+        <w:rPr>
+          <w:i/>
+          <w:lang w:val="en-US"/>
+        </w:rPr>
+        <w:t>FILE</w:t>
+      </w:r>
+      <w:r>
+        <w:rPr>
+          <w:lang w:val="en-US"/>
+        </w:rPr>
+        <w:t xml:space="preserve"> to that of </w:t>
+      </w:r>
+      <w:r>
+        <w:rPr>
+          <w:i/>
+          <w:lang w:val="en-US"/>
+        </w:rPr>
+        <w:t>RFILE</w:t>
+      </w:r>
+      <w:r>
+        <w:rPr>
+          <w:lang w:val="en-US"/>
+        </w:rPr>
+        <w:t>.</w:t>
       </w:r>
     </w:p>
     <w:p>
@@ -1911,6 +1984,7 @@
           <w:b/>
           <w:lang w:val="en-US"/>
         </w:rPr>
+        <w:lastRenderedPageBreak/>
         <w:t>-</w:t>
       </w:r>
       <w:proofErr w:type="gramStart"/>
@@ -1942,7 +2016,6 @@
         <w:rPr>
           <w:lang w:val="en-US"/>
         </w:rPr>
-        <w:lastRenderedPageBreak/>
         <w:t>affect</w:t>
       </w:r>
       <w:proofErr w:type="gramEnd"/>
@@ -2323,6 +2396,1669 @@
           <w:lang w:val="en-US"/>
         </w:rPr>
       </w:pPr>
+      <w:proofErr w:type="spellStart"/>
+      <w:proofErr w:type="gramStart"/>
+      <w:r>
+        <w:rPr>
+          <w:b/>
+          <w:lang w:val="en-US"/>
+        </w:rPr>
+        <w:t>chmod</w:t>
+      </w:r>
+      <w:proofErr w:type="spellEnd"/>
+      <w:proofErr w:type="gramEnd"/>
+      <w:r>
+        <w:rPr>
+          <w:lang w:val="en-US"/>
+        </w:rPr>
+        <w:t xml:space="preserve"> - change file mode bits</w:t>
+      </w:r>
+    </w:p>
+    <w:p>
+      <w:pPr>
+        <w:jc w:val="both"/>
+        <w:rPr>
+          <w:u w:val="single"/>
+          <w:lang w:val="en-US"/>
+        </w:rPr>
+      </w:pPr>
+      <w:r>
+        <w:rPr>
+          <w:u w:val="single"/>
+          <w:lang w:val="en-US"/>
+        </w:rPr>
+        <w:t>Synopsis:</w:t>
+      </w:r>
+    </w:p>
+    <w:p>
+      <w:pPr>
+        <w:jc w:val="both"/>
+        <w:rPr>
+          <w:lang w:val="en-US"/>
+        </w:rPr>
+      </w:pPr>
+      <w:proofErr w:type="spellStart"/>
+      <w:proofErr w:type="gramStart"/>
+      <w:r>
+        <w:rPr>
+          <w:b/>
+          <w:lang w:val="en-US"/>
+        </w:rPr>
+        <w:t>chmod</w:t>
+      </w:r>
+      <w:proofErr w:type="spellEnd"/>
+      <w:proofErr w:type="gramEnd"/>
+      <w:r>
+        <w:rPr>
+          <w:lang w:val="en-US"/>
+        </w:rPr>
+        <w:t xml:space="preserve"> [OPTION]... </w:t>
+      </w:r>
+      <w:proofErr w:type="gramStart"/>
+      <w:r>
+        <w:rPr>
+          <w:lang w:val="en-US"/>
+        </w:rPr>
+        <w:t>MODE[</w:t>
+      </w:r>
+      <w:proofErr w:type="gramEnd"/>
+      <w:r>
+        <w:rPr>
+          <w:lang w:val="en-US"/>
+        </w:rPr>
+        <w:t>,MODE]... FILE...</w:t>
+      </w:r>
+    </w:p>
+    <w:p>
+      <w:pPr>
+        <w:jc w:val="both"/>
+        <w:rPr>
+          <w:lang w:val="en-US"/>
+        </w:rPr>
+      </w:pPr>
+      <w:proofErr w:type="spellStart"/>
+      <w:proofErr w:type="gramStart"/>
+      <w:r>
+        <w:rPr>
+          <w:b/>
+          <w:lang w:val="en-US"/>
+        </w:rPr>
+        <w:t>chmod</w:t>
+      </w:r>
+      <w:proofErr w:type="spellEnd"/>
+      <w:proofErr w:type="gramEnd"/>
+      <w:r>
+        <w:rPr>
+          <w:lang w:val="en-US"/>
+        </w:rPr>
+        <w:t xml:space="preserve"> [OPTION]... OCTAL-MODE FILE...</w:t>
+      </w:r>
+    </w:p>
+    <w:p>
+      <w:pPr>
+        <w:jc w:val="both"/>
+        <w:rPr>
+          <w:lang w:val="en-US"/>
+        </w:rPr>
+      </w:pPr>
+      <w:proofErr w:type="spellStart"/>
+      <w:proofErr w:type="gramStart"/>
+      <w:r>
+        <w:rPr>
+          <w:b/>
+          <w:lang w:val="en-US"/>
+        </w:rPr>
+        <w:t>chmod</w:t>
+      </w:r>
+      <w:proofErr w:type="spellEnd"/>
+      <w:proofErr w:type="gramEnd"/>
+      <w:r>
+        <w:rPr>
+          <w:lang w:val="en-US"/>
+        </w:rPr>
+        <w:t xml:space="preserve"> [OPTION]... --reference=RFILE FILE...</w:t>
+      </w:r>
+    </w:p>
+    <w:p>
+      <w:pPr>
+        <w:jc w:val="both"/>
+        <w:rPr>
+          <w:u w:val="single"/>
+          <w:lang w:val="en-US"/>
+        </w:rPr>
+      </w:pPr>
+      <w:r>
+        <w:rPr>
+          <w:u w:val="single"/>
+          <w:lang w:val="en-US"/>
+        </w:rPr>
+        <w:t>Description</w:t>
+      </w:r>
+      <w:r>
+        <w:rPr>
+          <w:u w:val="single"/>
+          <w:lang w:val="en-US"/>
+        </w:rPr>
+        <w:t>:</w:t>
+      </w:r>
+    </w:p>
+    <w:p>
+      <w:pPr>
+        <w:jc w:val="both"/>
+        <w:rPr>
+          <w:lang w:val="en-US"/>
+        </w:rPr>
+      </w:pPr>
+      <w:r>
+        <w:rPr>
+          <w:lang w:val="en-US"/>
+        </w:rPr>
+        <w:lastRenderedPageBreak/>
+        <w:t xml:space="preserve">1) </w:t>
+      </w:r>
+      <w:proofErr w:type="spellStart"/>
+      <w:proofErr w:type="gramStart"/>
+      <w:r>
+        <w:rPr>
+          <w:b/>
+          <w:lang w:val="en-US"/>
+        </w:rPr>
+        <w:t>chmod</w:t>
+      </w:r>
+      <w:proofErr w:type="spellEnd"/>
+      <w:proofErr w:type="gramEnd"/>
+      <w:r>
+        <w:rPr>
+          <w:lang w:val="en-US"/>
+        </w:rPr>
+        <w:t xml:space="preserve"> changes the file mode bits of each given file according to mode, which can be either a symbolic representation of changes to make, or an octal number representing the bit pattern for the new mode bits.</w:t>
+      </w:r>
+    </w:p>
+    <w:p>
+      <w:pPr>
+        <w:jc w:val="both"/>
+        <w:rPr>
+          <w:lang w:val="en-US"/>
+        </w:rPr>
+      </w:pPr>
+      <w:r>
+        <w:rPr>
+          <w:lang w:val="en-US"/>
+        </w:rPr>
+        <w:t xml:space="preserve">2) The format of a symbolic mode is </w:t>
+      </w:r>
+      <w:r>
+        <w:rPr>
+          <w:i/>
+          <w:lang w:val="en-US"/>
+        </w:rPr>
+        <w:t>[</w:t>
+      </w:r>
+      <w:proofErr w:type="spellStart"/>
+      <w:r>
+        <w:rPr>
+          <w:b/>
+          <w:i/>
+          <w:lang w:val="en-US"/>
+        </w:rPr>
+        <w:t>ugoa</w:t>
+      </w:r>
+      <w:proofErr w:type="spellEnd"/>
+      <w:r>
+        <w:rPr>
+          <w:b/>
+          <w:i/>
+          <w:lang w:val="en-US"/>
+        </w:rPr>
+        <w:t>...</w:t>
+      </w:r>
+      <w:proofErr w:type="gramStart"/>
+      <w:r>
+        <w:rPr>
+          <w:i/>
+          <w:lang w:val="en-US"/>
+        </w:rPr>
+        <w:t>][</w:t>
+      </w:r>
+      <w:proofErr w:type="gramEnd"/>
+      <w:r>
+        <w:rPr>
+          <w:i/>
+          <w:lang w:val="en-US"/>
+        </w:rPr>
+        <w:t>[</w:t>
+      </w:r>
+      <w:r>
+        <w:rPr>
+          <w:b/>
+          <w:i/>
+          <w:lang w:val="en-US"/>
+        </w:rPr>
+        <w:t>+-=</w:t>
+      </w:r>
+      <w:r>
+        <w:rPr>
+          <w:i/>
+          <w:lang w:val="en-US"/>
+        </w:rPr>
+        <w:t>][perms...]...]</w:t>
+      </w:r>
+      <w:r>
+        <w:rPr>
+          <w:lang w:val="en-US"/>
+        </w:rPr>
+        <w:t xml:space="preserve">, where </w:t>
+      </w:r>
+      <w:r>
+        <w:rPr>
+          <w:i/>
+          <w:lang w:val="en-US"/>
+        </w:rPr>
+        <w:t>perms</w:t>
+      </w:r>
+      <w:r>
+        <w:rPr>
+          <w:lang w:val="en-US"/>
+        </w:rPr>
+        <w:t xml:space="preserve"> is either zero or more letters from the set </w:t>
+      </w:r>
+      <w:proofErr w:type="spellStart"/>
+      <w:r>
+        <w:rPr>
+          <w:b/>
+          <w:i/>
+          <w:lang w:val="en-US"/>
+        </w:rPr>
+        <w:t>rwxXst</w:t>
+      </w:r>
+      <w:proofErr w:type="spellEnd"/>
+      <w:r>
+        <w:rPr>
+          <w:lang w:val="en-US"/>
+        </w:rPr>
+        <w:t xml:space="preserve">, or a single letter from the set </w:t>
+      </w:r>
+      <w:proofErr w:type="spellStart"/>
+      <w:r>
+        <w:rPr>
+          <w:b/>
+          <w:i/>
+          <w:lang w:val="en-US"/>
+        </w:rPr>
+        <w:t>ugo</w:t>
+      </w:r>
+      <w:proofErr w:type="spellEnd"/>
+      <w:r>
+        <w:rPr>
+          <w:lang w:val="en-US"/>
+        </w:rPr>
+        <w:t>.</w:t>
+      </w:r>
+    </w:p>
+    <w:p>
+      <w:pPr>
+        <w:jc w:val="both"/>
+        <w:rPr>
+          <w:lang w:val="en-US"/>
+        </w:rPr>
+      </w:pPr>
+      <w:r>
+        <w:rPr>
+          <w:lang w:val="en-US"/>
+        </w:rPr>
+        <w:t xml:space="preserve">3) </w:t>
+      </w:r>
+      <w:proofErr w:type="spellStart"/>
+      <w:proofErr w:type="gramStart"/>
+      <w:r>
+        <w:rPr>
+          <w:b/>
+          <w:i/>
+          <w:lang w:val="en-US"/>
+        </w:rPr>
+        <w:t>ugoa</w:t>
+      </w:r>
+      <w:proofErr w:type="spellEnd"/>
+      <w:proofErr w:type="gramEnd"/>
+      <w:r>
+        <w:rPr>
+          <w:lang w:val="en-US"/>
+        </w:rPr>
+        <w:t xml:space="preserve">: </w:t>
+      </w:r>
+      <w:r>
+        <w:rPr>
+          <w:b/>
+          <w:i/>
+          <w:lang w:val="en-US"/>
+        </w:rPr>
+        <w:t>u</w:t>
+      </w:r>
+      <w:r>
+        <w:rPr>
+          <w:lang w:val="en-US"/>
+        </w:rPr>
+        <w:t xml:space="preserve"> - user</w:t>
+      </w:r>
+      <w:r>
+        <w:rPr>
+          <w:lang w:val="en-US"/>
+        </w:rPr>
+        <w:t xml:space="preserve">, </w:t>
+      </w:r>
+      <w:r>
+        <w:rPr>
+          <w:b/>
+          <w:i/>
+          <w:lang w:val="en-US"/>
+        </w:rPr>
+        <w:t>g</w:t>
+      </w:r>
+      <w:r>
+        <w:rPr>
+          <w:lang w:val="en-US"/>
+        </w:rPr>
+        <w:t xml:space="preserve"> - </w:t>
+      </w:r>
+      <w:r>
+        <w:rPr>
+          <w:lang w:val="en-US"/>
+        </w:rPr>
+        <w:t xml:space="preserve">group, </w:t>
+      </w:r>
+      <w:r>
+        <w:rPr>
+          <w:b/>
+          <w:i/>
+          <w:lang w:val="en-US"/>
+        </w:rPr>
+        <w:t>o</w:t>
+      </w:r>
+      <w:r>
+        <w:rPr>
+          <w:lang w:val="en-US"/>
+        </w:rPr>
+        <w:t xml:space="preserve"> - </w:t>
+      </w:r>
+      <w:r>
+        <w:rPr>
+          <w:lang w:val="en-US"/>
+        </w:rPr>
+        <w:t xml:space="preserve">other users, </w:t>
+      </w:r>
+      <w:r>
+        <w:rPr>
+          <w:b/>
+          <w:i/>
+          <w:lang w:val="en-US"/>
+        </w:rPr>
+        <w:t>a</w:t>
+      </w:r>
+      <w:r>
+        <w:rPr>
+          <w:lang w:val="en-US"/>
+        </w:rPr>
+        <w:t xml:space="preserve"> - </w:t>
+      </w:r>
+      <w:r>
+        <w:rPr>
+          <w:lang w:val="en-US"/>
+        </w:rPr>
+        <w:t xml:space="preserve">all users. If none of these are given, the effect is as if </w:t>
+      </w:r>
+      <w:proofErr w:type="gramStart"/>
+      <w:r>
+        <w:rPr>
+          <w:b/>
+          <w:i/>
+          <w:lang w:val="en-US"/>
+        </w:rPr>
+        <w:t>a</w:t>
+      </w:r>
+      <w:r>
+        <w:rPr>
+          <w:lang w:val="en-US"/>
+        </w:rPr>
+        <w:t xml:space="preserve"> were</w:t>
+      </w:r>
+      <w:proofErr w:type="gramEnd"/>
+      <w:r>
+        <w:rPr>
+          <w:lang w:val="en-US"/>
+        </w:rPr>
+        <w:t xml:space="preserve"> given, but bits that are set in the </w:t>
+      </w:r>
+      <w:proofErr w:type="spellStart"/>
+      <w:r>
+        <w:rPr>
+          <w:b/>
+          <w:lang w:val="en-US"/>
+        </w:rPr>
+        <w:t>umask</w:t>
+      </w:r>
+      <w:proofErr w:type="spellEnd"/>
+      <w:r>
+        <w:rPr>
+          <w:lang w:val="en-US"/>
+        </w:rPr>
+        <w:t xml:space="preserve"> are not affected.</w:t>
+      </w:r>
+    </w:p>
+    <w:p>
+      <w:pPr>
+        <w:jc w:val="both"/>
+        <w:rPr>
+          <w:lang w:val="en-US"/>
+        </w:rPr>
+      </w:pPr>
+      <w:r>
+        <w:rPr>
+          <w:lang w:val="en-US"/>
+        </w:rPr>
+        <w:t xml:space="preserve">4) </w:t>
+      </w:r>
+      <w:r>
+        <w:rPr>
+          <w:b/>
+          <w:i/>
+          <w:lang w:val="en-US"/>
+        </w:rPr>
+        <w:t>+</w:t>
+      </w:r>
+      <w:r>
+        <w:rPr>
+          <w:lang w:val="en-US"/>
+        </w:rPr>
+        <w:t>:</w:t>
+      </w:r>
+      <w:r>
+        <w:rPr>
+          <w:lang w:val="en-US"/>
+        </w:rPr>
+        <w:t xml:space="preserve"> selected file mode to be added to the existing file mode; </w:t>
+      </w:r>
+      <w:r>
+        <w:rPr>
+          <w:b/>
+          <w:i/>
+          <w:lang w:val="en-US"/>
+        </w:rPr>
+        <w:t>-</w:t>
+      </w:r>
+      <w:r>
+        <w:rPr>
+          <w:lang w:val="en-US"/>
+        </w:rPr>
+        <w:t xml:space="preserve">: </w:t>
+      </w:r>
+      <w:r>
+        <w:rPr>
+          <w:lang w:val="en-US"/>
+        </w:rPr>
+        <w:t xml:space="preserve">selected file mode to be </w:t>
+      </w:r>
+      <w:r>
+        <w:rPr>
+          <w:lang w:val="en-US"/>
+        </w:rPr>
+        <w:t>removed</w:t>
+      </w:r>
+      <w:r>
+        <w:rPr>
+          <w:lang w:val="en-US"/>
+        </w:rPr>
+        <w:t xml:space="preserve"> </w:t>
+      </w:r>
+      <w:r>
+        <w:rPr>
+          <w:lang w:val="en-US"/>
+        </w:rPr>
+        <w:t>from</w:t>
+      </w:r>
+      <w:r>
+        <w:rPr>
+          <w:lang w:val="en-US"/>
+        </w:rPr>
+        <w:t xml:space="preserve"> the existing file mode</w:t>
+      </w:r>
+      <w:r>
+        <w:rPr>
+          <w:lang w:val="en-US"/>
+        </w:rPr>
+        <w:t xml:space="preserve">; </w:t>
+      </w:r>
+      <w:r>
+        <w:rPr>
+          <w:b/>
+          <w:i/>
+          <w:lang w:val="en-US"/>
+        </w:rPr>
+        <w:t>=</w:t>
+      </w:r>
+      <w:r>
+        <w:rPr>
+          <w:lang w:val="en-US"/>
+        </w:rPr>
+        <w:t>:</w:t>
+      </w:r>
+      <w:r>
+        <w:rPr>
+          <w:lang w:val="en-US"/>
+        </w:rPr>
+        <w:t xml:space="preserve"> </w:t>
+      </w:r>
+      <w:r>
+        <w:rPr>
+          <w:lang w:val="en-US"/>
+        </w:rPr>
+        <w:t>selected file mode</w:t>
+      </w:r>
+      <w:r>
+        <w:rPr>
+          <w:lang w:val="en-US"/>
+        </w:rPr>
+        <w:t xml:space="preserve"> to be added and causes unmentioned bits to be removed except that a directory's unmentioned set user and group ID bits are not affected.</w:t>
+      </w:r>
+    </w:p>
+    <w:p>
+      <w:pPr>
+        <w:jc w:val="both"/>
+        <w:rPr>
+          <w:lang w:val="en-US"/>
+        </w:rPr>
+      </w:pPr>
+      <w:r>
+        <w:rPr>
+          <w:lang w:val="en-US"/>
+        </w:rPr>
+        <w:t xml:space="preserve">5) </w:t>
+      </w:r>
+      <w:proofErr w:type="spellStart"/>
+      <w:proofErr w:type="gramStart"/>
+      <w:r>
+        <w:rPr>
+          <w:b/>
+          <w:i/>
+          <w:lang w:val="en-US"/>
+        </w:rPr>
+        <w:t>rwxXst</w:t>
+      </w:r>
+      <w:proofErr w:type="spellEnd"/>
+      <w:proofErr w:type="gramEnd"/>
+      <w:r>
+        <w:rPr>
+          <w:lang w:val="en-US"/>
+        </w:rPr>
+        <w:t xml:space="preserve">: </w:t>
+      </w:r>
+      <w:r>
+        <w:rPr>
+          <w:b/>
+          <w:i/>
+          <w:lang w:val="en-US"/>
+        </w:rPr>
+        <w:t>r</w:t>
+      </w:r>
+      <w:r>
+        <w:rPr>
+          <w:lang w:val="en-US"/>
+        </w:rPr>
+        <w:t xml:space="preserve"> - </w:t>
+      </w:r>
+      <w:r>
+        <w:rPr>
+          <w:lang w:val="en-US"/>
+        </w:rPr>
+        <w:t>read,</w:t>
+      </w:r>
+      <w:r>
+        <w:rPr>
+          <w:lang w:val="en-US"/>
+        </w:rPr>
+        <w:t xml:space="preserve"> </w:t>
+      </w:r>
+      <w:r>
+        <w:rPr>
+          <w:b/>
+          <w:i/>
+          <w:lang w:val="en-US"/>
+        </w:rPr>
+        <w:t>w</w:t>
+      </w:r>
+      <w:r>
+        <w:rPr>
+          <w:lang w:val="en-US"/>
+        </w:rPr>
+        <w:t xml:space="preserve"> -</w:t>
+      </w:r>
+      <w:r>
+        <w:rPr>
+          <w:lang w:val="en-US"/>
+        </w:rPr>
+        <w:t xml:space="preserve"> write,</w:t>
+      </w:r>
+      <w:r>
+        <w:rPr>
+          <w:lang w:val="en-US"/>
+        </w:rPr>
+        <w:t xml:space="preserve"> </w:t>
+      </w:r>
+      <w:r>
+        <w:rPr>
+          <w:b/>
+          <w:i/>
+          <w:lang w:val="en-US"/>
+        </w:rPr>
+        <w:t>x</w:t>
+      </w:r>
+      <w:r>
+        <w:rPr>
+          <w:lang w:val="en-US"/>
+        </w:rPr>
+        <w:t xml:space="preserve"> -</w:t>
+      </w:r>
+      <w:r>
+        <w:rPr>
+          <w:lang w:val="en-US"/>
+        </w:rPr>
+        <w:t xml:space="preserve"> execute (or search for directories)</w:t>
+      </w:r>
+      <w:r>
+        <w:rPr>
+          <w:lang w:val="en-US"/>
+        </w:rPr>
+        <w:t>,</w:t>
+      </w:r>
+      <w:r>
+        <w:rPr>
+          <w:lang w:val="en-US"/>
+        </w:rPr>
+        <w:t xml:space="preserve"> </w:t>
+      </w:r>
+      <w:r>
+        <w:rPr>
+          <w:b/>
+          <w:i/>
+          <w:lang w:val="en-US"/>
+        </w:rPr>
+        <w:t>X</w:t>
+      </w:r>
+      <w:r>
+        <w:rPr>
+          <w:lang w:val="en-US"/>
+        </w:rPr>
+        <w:t xml:space="preserve"> -</w:t>
+      </w:r>
+      <w:r>
+        <w:rPr>
+          <w:lang w:val="en-US"/>
+        </w:rPr>
+        <w:t xml:space="preserve"> </w:t>
+      </w:r>
+      <w:r>
+        <w:rPr>
+          <w:lang w:val="en-US"/>
+        </w:rPr>
+        <w:t>execute/search only if the file is a directory or already has execute permission for some user</w:t>
+      </w:r>
+      <w:r>
+        <w:rPr>
+          <w:lang w:val="en-US"/>
+        </w:rPr>
+        <w:t xml:space="preserve">, </w:t>
+      </w:r>
+      <w:r>
+        <w:rPr>
+          <w:b/>
+          <w:i/>
+          <w:lang w:val="en-US"/>
+        </w:rPr>
+        <w:t>s</w:t>
+      </w:r>
+      <w:r>
+        <w:rPr>
+          <w:lang w:val="en-US"/>
+        </w:rPr>
+        <w:t xml:space="preserve"> - </w:t>
+      </w:r>
+      <w:r>
+        <w:rPr>
+          <w:lang w:val="en-US"/>
+        </w:rPr>
+        <w:t xml:space="preserve">set user or group ID on execution, </w:t>
+      </w:r>
+      <w:r>
+        <w:rPr>
+          <w:b/>
+          <w:i/>
+          <w:lang w:val="en-US"/>
+        </w:rPr>
+        <w:t>t</w:t>
+      </w:r>
+      <w:r>
+        <w:rPr>
+          <w:lang w:val="en-US"/>
+        </w:rPr>
+        <w:t xml:space="preserve"> - </w:t>
+      </w:r>
+      <w:r>
+        <w:rPr>
+          <w:lang w:val="en-US"/>
+        </w:rPr>
+        <w:t>restricted deletion flag or sticky bit</w:t>
+      </w:r>
+      <w:r>
+        <w:rPr>
+          <w:lang w:val="en-US"/>
+        </w:rPr>
+        <w:t xml:space="preserve">. </w:t>
+      </w:r>
+      <w:r>
+        <w:rPr>
+          <w:lang w:val="en-US"/>
+        </w:rPr>
+        <w:t xml:space="preserve">Instead of one or more of these letters, you can specify exactly one of the letters </w:t>
+      </w:r>
+      <w:proofErr w:type="spellStart"/>
+      <w:r>
+        <w:rPr>
+          <w:b/>
+          <w:i/>
+          <w:lang w:val="en-US"/>
+        </w:rPr>
+        <w:t>ugo</w:t>
+      </w:r>
+      <w:proofErr w:type="spellEnd"/>
+      <w:r>
+        <w:rPr>
+          <w:lang w:val="en-US"/>
+        </w:rPr>
+        <w:t>:</w:t>
+      </w:r>
+      <w:r>
+        <w:rPr>
+          <w:lang w:val="en-US"/>
+        </w:rPr>
+        <w:t xml:space="preserve"> </w:t>
+      </w:r>
+      <w:r>
+        <w:rPr>
+          <w:b/>
+          <w:i/>
+          <w:lang w:val="en-US"/>
+        </w:rPr>
+        <w:t>u</w:t>
+      </w:r>
+      <w:r>
+        <w:rPr>
+          <w:lang w:val="en-US"/>
+        </w:rPr>
+        <w:t xml:space="preserve"> - for</w:t>
+      </w:r>
+      <w:r>
+        <w:rPr>
+          <w:lang w:val="en-US"/>
+        </w:rPr>
+        <w:t xml:space="preserve"> user, </w:t>
+      </w:r>
+      <w:r>
+        <w:rPr>
+          <w:b/>
+          <w:i/>
+          <w:lang w:val="en-US"/>
+        </w:rPr>
+        <w:t>g</w:t>
+      </w:r>
+      <w:r>
+        <w:rPr>
+          <w:lang w:val="en-US"/>
+        </w:rPr>
+        <w:t xml:space="preserve"> - for</w:t>
+      </w:r>
+      <w:r>
+        <w:rPr>
+          <w:lang w:val="en-US"/>
+        </w:rPr>
+        <w:t xml:space="preserve"> group,</w:t>
+      </w:r>
+      <w:r>
+        <w:rPr>
+          <w:lang w:val="en-US"/>
+        </w:rPr>
+        <w:t xml:space="preserve"> </w:t>
+      </w:r>
+      <w:r>
+        <w:rPr>
+          <w:b/>
+          <w:i/>
+          <w:lang w:val="en-US"/>
+        </w:rPr>
+        <w:t>o</w:t>
+      </w:r>
+      <w:r>
+        <w:rPr>
+          <w:lang w:val="en-US"/>
+        </w:rPr>
+        <w:t xml:space="preserve"> – for other users</w:t>
+      </w:r>
+      <w:r>
+        <w:rPr>
+          <w:lang w:val="en-US"/>
+        </w:rPr>
+        <w:t>.</w:t>
+      </w:r>
+    </w:p>
+    <w:p>
+      <w:pPr>
+        <w:jc w:val="both"/>
+        <w:rPr>
+          <w:lang w:val="en-US"/>
+        </w:rPr>
+      </w:pPr>
+      <w:r>
+        <w:rPr>
+          <w:lang w:val="en-US"/>
+        </w:rPr>
+        <w:t xml:space="preserve">6) </w:t>
+      </w:r>
+      <w:r>
+        <w:rPr>
+          <w:lang w:val="en-US"/>
+        </w:rPr>
+        <w:t>A numeric mode is from one to four octal digits (0-7), derived by adding up the bits with values 4, 2, and 1. Omitted digits are assumed to be leading zeros. The first digit selects the set user ID (4) and set group ID (2) and restricted deletion or sticky (1) attributes. The second digit selects permissions for the user: read (4), write (2), and execute (1); the third selects permissions group; the fourth for other users.</w:t>
+      </w:r>
+    </w:p>
+    <w:p>
+      <w:pPr>
+        <w:jc w:val="both"/>
+        <w:rPr>
+          <w:lang w:val="en-US"/>
+        </w:rPr>
+      </w:pPr>
+      <w:r>
+        <w:rPr>
+          <w:lang w:val="en-US"/>
+        </w:rPr>
+        <w:t xml:space="preserve">7) </w:t>
+      </w:r>
+      <w:proofErr w:type="spellStart"/>
+      <w:proofErr w:type="gramStart"/>
+      <w:r>
+        <w:rPr>
+          <w:b/>
+          <w:lang w:val="en-US"/>
+        </w:rPr>
+        <w:t>chmod</w:t>
+      </w:r>
+      <w:proofErr w:type="spellEnd"/>
+      <w:proofErr w:type="gramEnd"/>
+      <w:r>
+        <w:rPr>
+          <w:lang w:val="en-US"/>
+        </w:rPr>
+        <w:t xml:space="preserve"> never changes the permissions of symbolic links</w:t>
+      </w:r>
+      <w:r>
+        <w:rPr>
+          <w:lang w:val="en-US"/>
+        </w:rPr>
+        <w:t>:</w:t>
+      </w:r>
+      <w:r>
+        <w:rPr>
+          <w:lang w:val="en-US"/>
+        </w:rPr>
+        <w:t xml:space="preserve"> for each symbolic link listed on the command line, </w:t>
+      </w:r>
+      <w:proofErr w:type="spellStart"/>
+      <w:r>
+        <w:rPr>
+          <w:b/>
+          <w:lang w:val="en-US"/>
+        </w:rPr>
+        <w:t>chmod</w:t>
+      </w:r>
+      <w:proofErr w:type="spellEnd"/>
+      <w:r>
+        <w:rPr>
+          <w:lang w:val="en-US"/>
+        </w:rPr>
+        <w:t xml:space="preserve"> changes the permissions of the pointed-to file. In contrast, </w:t>
+      </w:r>
+      <w:proofErr w:type="spellStart"/>
+      <w:r>
+        <w:rPr>
+          <w:b/>
+          <w:lang w:val="en-US"/>
+        </w:rPr>
+        <w:t>chmod</w:t>
+      </w:r>
+      <w:proofErr w:type="spellEnd"/>
+      <w:r>
+        <w:rPr>
+          <w:lang w:val="en-US"/>
+        </w:rPr>
+        <w:t xml:space="preserve"> ignores symbolic links encountered during recursive directory traversals.</w:t>
+      </w:r>
+    </w:p>
+    <w:p>
+      <w:pPr>
+        <w:jc w:val="both"/>
+        <w:rPr>
+          <w:lang w:val="en-US"/>
+        </w:rPr>
+      </w:pPr>
+      <w:r>
+        <w:rPr>
+          <w:lang w:val="en-US"/>
+        </w:rPr>
+        <w:t xml:space="preserve">8) </w:t>
+      </w:r>
+      <w:proofErr w:type="spellStart"/>
+      <w:r>
+        <w:rPr>
+          <w:b/>
+          <w:lang w:val="en-US"/>
+        </w:rPr>
+        <w:t>Setuid</w:t>
+      </w:r>
+      <w:proofErr w:type="spellEnd"/>
+      <w:r>
+        <w:rPr>
+          <w:b/>
+          <w:lang w:val="en-US"/>
+        </w:rPr>
+        <w:t xml:space="preserve"> and </w:t>
+      </w:r>
+      <w:proofErr w:type="spellStart"/>
+      <w:r>
+        <w:rPr>
+          <w:b/>
+          <w:lang w:val="en-US"/>
+        </w:rPr>
+        <w:t>Setgid</w:t>
+      </w:r>
+      <w:proofErr w:type="spellEnd"/>
+      <w:r>
+        <w:rPr>
+          <w:b/>
+          <w:lang w:val="en-US"/>
+        </w:rPr>
+        <w:t xml:space="preserve"> Bits</w:t>
+      </w:r>
+      <w:r>
+        <w:rPr>
+          <w:lang w:val="en-US"/>
+        </w:rPr>
+        <w:t>:</w:t>
+      </w:r>
+      <w:r>
+        <w:rPr>
+          <w:lang w:val="en-US"/>
+        </w:rPr>
+        <w:t xml:space="preserve"> </w:t>
+      </w:r>
+      <w:proofErr w:type="spellStart"/>
+      <w:r>
+        <w:rPr>
+          <w:b/>
+          <w:lang w:val="en-US"/>
+        </w:rPr>
+        <w:t>chmod</w:t>
+      </w:r>
+      <w:proofErr w:type="spellEnd"/>
+      <w:r>
+        <w:rPr>
+          <w:lang w:val="en-US"/>
+        </w:rPr>
+        <w:t xml:space="preserve"> clears the set-group-ID bit of a regular file if the file's group ID does not match the user's effective group ID or one of the user's supplementary group IDs, unless the user has appropriate privileges. Additional restrictions may cause the set-user-ID and set-group-ID bits of MODE or RFILE to be ignored.</w:t>
+      </w:r>
+      <w:r>
+        <w:rPr>
+          <w:lang w:val="en-US"/>
+        </w:rPr>
+        <w:t xml:space="preserve"> </w:t>
+      </w:r>
+      <w:proofErr w:type="spellStart"/>
+      <w:proofErr w:type="gramStart"/>
+      <w:r>
+        <w:rPr>
+          <w:b/>
+          <w:lang w:val="en-US"/>
+        </w:rPr>
+        <w:t>chmod</w:t>
+      </w:r>
+      <w:proofErr w:type="spellEnd"/>
+      <w:proofErr w:type="gramEnd"/>
+      <w:r>
+        <w:rPr>
+          <w:lang w:val="en-US"/>
+        </w:rPr>
+        <w:t xml:space="preserve"> preserves a directory's set-user-ID and set-group-ID bits unless you explicitly specify otherwise. You can set or clear the bits with symbolic modes like </w:t>
+      </w:r>
+      <w:proofErr w:type="spellStart"/>
+      <w:r>
+        <w:rPr>
+          <w:b/>
+          <w:i/>
+          <w:lang w:val="en-US"/>
+        </w:rPr>
+        <w:t>u+s</w:t>
+      </w:r>
+      <w:proofErr w:type="spellEnd"/>
+      <w:r>
+        <w:rPr>
+          <w:lang w:val="en-US"/>
+        </w:rPr>
+        <w:t xml:space="preserve"> and </w:t>
+      </w:r>
+      <w:r>
+        <w:rPr>
+          <w:b/>
+          <w:i/>
+          <w:lang w:val="en-US"/>
+        </w:rPr>
+        <w:t>g-s</w:t>
+      </w:r>
+      <w:r>
+        <w:rPr>
+          <w:lang w:val="en-US"/>
+        </w:rPr>
+        <w:t>, and you can set (but not clear) the bits with a numeric mode.</w:t>
+      </w:r>
+    </w:p>
+    <w:p>
+      <w:pPr>
+        <w:jc w:val="both"/>
+        <w:rPr>
+          <w:lang w:val="en-US"/>
+        </w:rPr>
+      </w:pPr>
+      <w:r>
+        <w:rPr>
+          <w:lang w:val="en-US"/>
+        </w:rPr>
+        <w:t xml:space="preserve">9) </w:t>
+      </w:r>
+      <w:r>
+        <w:rPr>
+          <w:b/>
+          <w:lang w:val="en-US"/>
+        </w:rPr>
+        <w:t>Restricted Deletion Flag or Sticky Bit</w:t>
+      </w:r>
+      <w:r>
+        <w:rPr>
+          <w:lang w:val="en-US"/>
+        </w:rPr>
+        <w:t xml:space="preserve">: </w:t>
+      </w:r>
+      <w:r>
+        <w:rPr>
+          <w:lang w:val="en-US"/>
+        </w:rPr>
+        <w:t>The restricted deletion flag or sticky bit is a single bit, whose interpretation depends on the file type. For directories, it prevents unprivileged users from removing or renaming a file in the directory unless they own the file or the directory; this is called the restricted deletion flag for the directory, and is commonly found on world-writable directories like /</w:t>
+      </w:r>
+      <w:proofErr w:type="spellStart"/>
+      <w:r>
+        <w:rPr>
+          <w:lang w:val="en-US"/>
+        </w:rPr>
+        <w:t>tmp</w:t>
+      </w:r>
+      <w:proofErr w:type="spellEnd"/>
+      <w:r>
+        <w:rPr>
+          <w:lang w:val="en-US"/>
+        </w:rPr>
+        <w:t>. For regular files on some older systems, the bit saves the program's text image on the swap device so it will load more quickly when run; this is called the sticky bit.</w:t>
+      </w:r>
+    </w:p>
+    <w:p>
+      <w:pPr>
+        <w:jc w:val="both"/>
+        <w:rPr>
+          <w:u w:val="single"/>
+          <w:lang w:val="en-US"/>
+        </w:rPr>
+      </w:pPr>
+      <w:r>
+        <w:rPr>
+          <w:u w:val="single"/>
+          <w:lang w:val="en-US"/>
+        </w:rPr>
+        <w:t>Options:</w:t>
+      </w:r>
+    </w:p>
+    <w:p>
+      <w:pPr>
+        <w:jc w:val="both"/>
+        <w:rPr>
+          <w:lang w:val="en-US"/>
+        </w:rPr>
+      </w:pPr>
+      <w:r>
+        <w:rPr>
+          <w:lang w:val="en-US"/>
+        </w:rPr>
+        <w:t xml:space="preserve">Change the mode of each </w:t>
+      </w:r>
+      <w:r>
+        <w:rPr>
+          <w:i/>
+          <w:lang w:val="en-US"/>
+        </w:rPr>
+        <w:t>FILE</w:t>
+      </w:r>
+      <w:r>
+        <w:rPr>
+          <w:lang w:val="en-US"/>
+        </w:rPr>
+        <w:t xml:space="preserve"> to </w:t>
+      </w:r>
+      <w:r>
+        <w:rPr>
+          <w:i/>
+          <w:lang w:val="en-US"/>
+        </w:rPr>
+        <w:t>MODE</w:t>
+      </w:r>
+      <w:r>
+        <w:rPr>
+          <w:lang w:val="en-US"/>
+        </w:rPr>
+        <w:t>.</w:t>
+      </w:r>
+    </w:p>
+    <w:p>
+      <w:pPr>
+        <w:jc w:val="both"/>
+        <w:rPr>
+          <w:b/>
+          <w:lang w:val="en-US"/>
+        </w:rPr>
+      </w:pPr>
+      <w:r>
+        <w:rPr>
+          <w:b/>
+          <w:lang w:val="en-US"/>
+        </w:rPr>
+        <w:t>-</w:t>
+      </w:r>
+      <w:proofErr w:type="gramStart"/>
+      <w:r>
+        <w:rPr>
+          <w:b/>
+          <w:lang w:val="en-US"/>
+        </w:rPr>
+        <w:t>c</w:t>
+      </w:r>
+      <w:proofErr w:type="gramEnd"/>
+      <w:r>
+        <w:rPr>
+          <w:b/>
+          <w:lang w:val="en-US"/>
+        </w:rPr>
+        <w:t>, --changes</w:t>
+      </w:r>
+    </w:p>
+    <w:p>
+      <w:pPr>
+        <w:jc w:val="both"/>
+        <w:rPr>
+          <w:lang w:val="en-US"/>
+        </w:rPr>
+      </w:pPr>
+      <w:proofErr w:type="gramStart"/>
+      <w:r>
+        <w:rPr>
+          <w:lang w:val="en-US"/>
+        </w:rPr>
+        <w:t>like</w:t>
+      </w:r>
+      <w:proofErr w:type="gramEnd"/>
+      <w:r>
+        <w:rPr>
+          <w:lang w:val="en-US"/>
+        </w:rPr>
+        <w:t xml:space="preserve"> verbose but report only when a change is made</w:t>
+      </w:r>
+    </w:p>
+    <w:p>
+      <w:pPr>
+        <w:jc w:val="both"/>
+        <w:rPr>
+          <w:b/>
+          <w:lang w:val="en-US"/>
+        </w:rPr>
+      </w:pPr>
+      <w:r>
+        <w:rPr>
+          <w:b/>
+          <w:lang w:val="en-US"/>
+        </w:rPr>
+        <w:t>--no-preserve-root</w:t>
+      </w:r>
+    </w:p>
+    <w:p>
+      <w:pPr>
+        <w:jc w:val="both"/>
+        <w:rPr>
+          <w:lang w:val="en-US"/>
+        </w:rPr>
+      </w:pPr>
+      <w:proofErr w:type="gramStart"/>
+      <w:r>
+        <w:rPr>
+          <w:lang w:val="en-US"/>
+        </w:rPr>
+        <w:lastRenderedPageBreak/>
+        <w:t>do</w:t>
+      </w:r>
+      <w:proofErr w:type="gramEnd"/>
+      <w:r>
+        <w:rPr>
+          <w:lang w:val="en-US"/>
+        </w:rPr>
+        <w:t xml:space="preserve"> not treat '/' specially (the default)</w:t>
+      </w:r>
+    </w:p>
+    <w:p>
+      <w:pPr>
+        <w:jc w:val="both"/>
+        <w:rPr>
+          <w:b/>
+          <w:lang w:val="en-US"/>
+        </w:rPr>
+      </w:pPr>
+      <w:r>
+        <w:rPr>
+          <w:b/>
+          <w:lang w:val="en-US"/>
+        </w:rPr>
+        <w:t>--preserve-root</w:t>
+      </w:r>
+    </w:p>
+    <w:p>
+      <w:pPr>
+        <w:jc w:val="both"/>
+        <w:rPr>
+          <w:lang w:val="en-US"/>
+        </w:rPr>
+      </w:pPr>
+      <w:proofErr w:type="gramStart"/>
+      <w:r>
+        <w:rPr>
+          <w:lang w:val="en-US"/>
+        </w:rPr>
+        <w:t>fail</w:t>
+      </w:r>
+      <w:proofErr w:type="gramEnd"/>
+      <w:r>
+        <w:rPr>
+          <w:lang w:val="en-US"/>
+        </w:rPr>
+        <w:t xml:space="preserve"> to operate recursively on '/'</w:t>
+      </w:r>
+    </w:p>
+    <w:p>
+      <w:pPr>
+        <w:jc w:val="both"/>
+        <w:rPr>
+          <w:b/>
+          <w:lang w:val="en-US"/>
+        </w:rPr>
+      </w:pPr>
+      <w:r>
+        <w:rPr>
+          <w:b/>
+          <w:lang w:val="en-US"/>
+        </w:rPr>
+        <w:t>-</w:t>
+      </w:r>
+      <w:proofErr w:type="gramStart"/>
+      <w:r>
+        <w:rPr>
+          <w:b/>
+          <w:lang w:val="en-US"/>
+        </w:rPr>
+        <w:t>f</w:t>
+      </w:r>
+      <w:proofErr w:type="gramEnd"/>
+      <w:r>
+        <w:rPr>
+          <w:b/>
+          <w:lang w:val="en-US"/>
+        </w:rPr>
+        <w:t>, --silent, --quiet</w:t>
+      </w:r>
+    </w:p>
+    <w:p>
+      <w:pPr>
+        <w:jc w:val="both"/>
+        <w:rPr>
+          <w:lang w:val="en-US"/>
+        </w:rPr>
+      </w:pPr>
+      <w:proofErr w:type="gramStart"/>
+      <w:r>
+        <w:rPr>
+          <w:lang w:val="en-US"/>
+        </w:rPr>
+        <w:t>suppress</w:t>
+      </w:r>
+      <w:proofErr w:type="gramEnd"/>
+      <w:r>
+        <w:rPr>
+          <w:lang w:val="en-US"/>
+        </w:rPr>
+        <w:t xml:space="preserve"> most error messages</w:t>
+      </w:r>
+    </w:p>
+    <w:p>
+      <w:pPr>
+        <w:jc w:val="both"/>
+        <w:rPr>
+          <w:b/>
+          <w:lang w:val="en-US"/>
+        </w:rPr>
+      </w:pPr>
+      <w:r>
+        <w:rPr>
+          <w:b/>
+          <w:lang w:val="en-US"/>
+        </w:rPr>
+        <w:t>-</w:t>
+      </w:r>
+      <w:proofErr w:type="gramStart"/>
+      <w:r>
+        <w:rPr>
+          <w:b/>
+          <w:lang w:val="en-US"/>
+        </w:rPr>
+        <w:t>v</w:t>
+      </w:r>
+      <w:proofErr w:type="gramEnd"/>
+      <w:r>
+        <w:rPr>
+          <w:b/>
+          <w:lang w:val="en-US"/>
+        </w:rPr>
+        <w:t>, --verbose</w:t>
+      </w:r>
+    </w:p>
+    <w:p>
+      <w:pPr>
+        <w:jc w:val="both"/>
+        <w:rPr>
+          <w:lang w:val="en-US"/>
+        </w:rPr>
+      </w:pPr>
+      <w:proofErr w:type="gramStart"/>
+      <w:r>
+        <w:rPr>
+          <w:lang w:val="en-US"/>
+        </w:rPr>
+        <w:t>output</w:t>
+      </w:r>
+      <w:proofErr w:type="gramEnd"/>
+      <w:r>
+        <w:rPr>
+          <w:lang w:val="en-US"/>
+        </w:rPr>
+        <w:t xml:space="preserve"> a diagnostic for every file processed</w:t>
+      </w:r>
+    </w:p>
+    <w:p>
+      <w:pPr>
+        <w:jc w:val="both"/>
+        <w:rPr>
+          <w:b/>
+          <w:lang w:val="en-US"/>
+        </w:rPr>
+      </w:pPr>
+      <w:r>
+        <w:rPr>
+          <w:b/>
+          <w:lang w:val="en-US"/>
+        </w:rPr>
+        <w:t>--reference=RFILE</w:t>
+      </w:r>
+    </w:p>
+    <w:p>
+      <w:pPr>
+        <w:jc w:val="both"/>
+        <w:rPr>
+          <w:lang w:val="en-US"/>
+        </w:rPr>
+      </w:pPr>
+      <w:proofErr w:type="gramStart"/>
+      <w:r>
+        <w:rPr>
+          <w:lang w:val="en-US"/>
+        </w:rPr>
+        <w:t>use</w:t>
+      </w:r>
+      <w:proofErr w:type="gramEnd"/>
+      <w:r>
+        <w:rPr>
+          <w:lang w:val="en-US"/>
+        </w:rPr>
+        <w:t xml:space="preserve"> RFILE's mode instead of MODE values</w:t>
+      </w:r>
+    </w:p>
+    <w:p>
+      <w:pPr>
+        <w:jc w:val="both"/>
+        <w:rPr>
+          <w:b/>
+          <w:lang w:val="en-US"/>
+        </w:rPr>
+      </w:pPr>
+      <w:r>
+        <w:rPr>
+          <w:b/>
+          <w:lang w:val="en-US"/>
+        </w:rPr>
+        <w:t>-R, --recursive</w:t>
+      </w:r>
+    </w:p>
+    <w:p>
+      <w:pPr>
+        <w:jc w:val="both"/>
+        <w:rPr>
+          <w:lang w:val="en-US"/>
+        </w:rPr>
+      </w:pPr>
+      <w:proofErr w:type="gramStart"/>
+      <w:r>
+        <w:rPr>
+          <w:lang w:val="en-US"/>
+        </w:rPr>
+        <w:t>change</w:t>
+      </w:r>
+      <w:proofErr w:type="gramEnd"/>
+      <w:r>
+        <w:rPr>
+          <w:lang w:val="en-US"/>
+        </w:rPr>
+        <w:t xml:space="preserve"> files and directories recursively</w:t>
+      </w:r>
+    </w:p>
+    <w:p>
+      <w:pPr>
+        <w:jc w:val="both"/>
+        <w:rPr>
+          <w:b/>
+          <w:lang w:val="en-US"/>
+        </w:rPr>
+      </w:pPr>
+      <w:r>
+        <w:rPr>
+          <w:b/>
+          <w:lang w:val="en-US"/>
+        </w:rPr>
+        <w:t>--help</w:t>
+      </w:r>
+    </w:p>
+    <w:p>
+      <w:pPr>
+        <w:jc w:val="both"/>
+        <w:rPr>
+          <w:b/>
+          <w:lang w:val="en-US"/>
+        </w:rPr>
+      </w:pPr>
+      <w:r>
+        <w:rPr>
+          <w:b/>
+          <w:lang w:val="en-US"/>
+        </w:rPr>
+        <w:t>--version</w:t>
+      </w:r>
+    </w:p>
+    <w:p>
+      <w:pPr>
+        <w:jc w:val="both"/>
+        <w:rPr>
+          <w:lang w:val="en-US"/>
+        </w:rPr>
+      </w:pPr>
+      <w:r>
+        <w:rPr>
+          <w:lang w:val="en-US"/>
+        </w:rPr>
+        <w:t xml:space="preserve">Each </w:t>
+      </w:r>
+      <w:r>
+        <w:rPr>
+          <w:i/>
+          <w:lang w:val="en-US"/>
+        </w:rPr>
+        <w:t>MODE</w:t>
+      </w:r>
+      <w:r>
+        <w:rPr>
+          <w:lang w:val="en-US"/>
+        </w:rPr>
+        <w:t xml:space="preserve"> is of the form '</w:t>
+      </w:r>
+      <w:r>
+        <w:rPr>
+          <w:i/>
+          <w:lang w:val="en-US"/>
+        </w:rPr>
+        <w:t>[</w:t>
+      </w:r>
+      <w:proofErr w:type="spellStart"/>
+      <w:r>
+        <w:rPr>
+          <w:i/>
+          <w:lang w:val="en-US"/>
+        </w:rPr>
+        <w:t>ugoa</w:t>
+      </w:r>
+      <w:proofErr w:type="spellEnd"/>
+      <w:r>
+        <w:rPr>
+          <w:i/>
+          <w:lang w:val="en-US"/>
+        </w:rPr>
+        <w:t>]*([-+=</w:t>
+      </w:r>
+      <w:proofErr w:type="gramStart"/>
+      <w:r>
+        <w:rPr>
+          <w:i/>
+          <w:lang w:val="en-US"/>
+        </w:rPr>
+        <w:t>](</w:t>
+      </w:r>
+      <w:proofErr w:type="gramEnd"/>
+      <w:r>
+        <w:rPr>
+          <w:i/>
+          <w:lang w:val="en-US"/>
+        </w:rPr>
+        <w:t>[</w:t>
+      </w:r>
+      <w:proofErr w:type="spellStart"/>
+      <w:r>
+        <w:rPr>
+          <w:i/>
+          <w:lang w:val="en-US"/>
+        </w:rPr>
+        <w:t>rwxXst</w:t>
+      </w:r>
+      <w:proofErr w:type="spellEnd"/>
+      <w:r>
+        <w:rPr>
+          <w:i/>
+          <w:lang w:val="en-US"/>
+        </w:rPr>
+        <w:t>]*|[</w:t>
+      </w:r>
+      <w:proofErr w:type="spellStart"/>
+      <w:r>
+        <w:rPr>
+          <w:i/>
+          <w:lang w:val="en-US"/>
+        </w:rPr>
+        <w:t>ugo</w:t>
+      </w:r>
+      <w:proofErr w:type="spellEnd"/>
+      <w:r>
+        <w:rPr>
+          <w:i/>
+          <w:lang w:val="en-US"/>
+        </w:rPr>
+        <w:t>]))+</w:t>
+      </w:r>
+      <w:r>
+        <w:rPr>
+          <w:lang w:val="en-US"/>
+        </w:rPr>
+        <w:t>'.</w:t>
+      </w:r>
+    </w:p>
+    <w:p>
+      <w:pPr>
+        <w:jc w:val="both"/>
+        <w:rPr>
+          <w:lang w:val="en-US"/>
+        </w:rPr>
+      </w:pPr>
+    </w:p>
+    <w:p>
+      <w:pPr>
+        <w:jc w:val="both"/>
+        <w:rPr>
+          <w:sz w:val="28"/>
+          <w:szCs w:val="28"/>
+          <w:lang w:val="en-US"/>
+        </w:rPr>
+      </w:pPr>
+      <w:proofErr w:type="spellStart"/>
+      <w:proofErr w:type="gramStart"/>
+      <w:r>
+        <w:rPr>
+          <w:b/>
+          <w:sz w:val="28"/>
+          <w:szCs w:val="28"/>
+          <w:lang w:val="en-US"/>
+        </w:rPr>
+        <w:t>umask</w:t>
+      </w:r>
+      <w:proofErr w:type="spellEnd"/>
+      <w:proofErr w:type="gramEnd"/>
+    </w:p>
+    <w:p>
+      <w:pPr>
+        <w:jc w:val="both"/>
+        <w:rPr>
+          <w:lang w:val="en-US"/>
+        </w:rPr>
+      </w:pPr>
     </w:p>
     <w:p>
       <w:pPr>
@@ -2419,7 +4155,6 @@
         <w:rPr>
           <w:lang w:val="en-US"/>
         </w:rPr>
-        <w:lastRenderedPageBreak/>
         <w:t>blablabla</w:t>
       </w:r>
       <w:proofErr w:type="spellEnd"/>

</xml_diff>